<commit_message>
Rapporteurs contact details parsing and insertion in the report.
</commit_message>
<xml_diff>
--- a/template.docx
+++ b/template.docx
@@ -15,9 +15,8 @@
       <w:tblGrid>
         <w:gridCol w:w="1191"/>
         <w:gridCol w:w="359"/>
-        <w:gridCol w:w="4733"/>
-        <w:gridCol w:w="10"/>
-        <w:gridCol w:w="3618"/>
+        <w:gridCol w:w="4262"/>
+        <w:gridCol w:w="4099"/>
         <w:gridCol w:w="12"/>
       </w:tblGrid>
       <w:tr>
@@ -98,8 +97,8 @@
         </w:tc>
         <w:tc>
           <w:tcPr>
-            <w:tcW w:w="5102" w:type="dxa"/>
-            <w:gridSpan w:val="3"/>
+            <w:tcW w:w="4621" w:type="dxa"/>
+            <w:gridSpan w:val="2"/>
             <w:vMerge w:val="restart"/>
           </w:tcPr>
           <w:p>
@@ -175,7 +174,7 @@
         </w:tc>
         <w:tc>
           <w:tcPr>
-            <w:tcW w:w="3630" w:type="dxa"/>
+            <w:tcW w:w="4111" w:type="dxa"/>
             <w:gridSpan w:val="2"/>
           </w:tcPr>
           <w:p>
@@ -219,8 +218,8 @@
         </w:tc>
         <w:tc>
           <w:tcPr>
-            <w:tcW w:w="5102" w:type="dxa"/>
-            <w:gridSpan w:val="3"/>
+            <w:tcW w:w="4621" w:type="dxa"/>
+            <w:gridSpan w:val="2"/>
             <w:vMerge/>
           </w:tcPr>
           <w:p>
@@ -234,7 +233,7 @@
         </w:tc>
         <w:tc>
           <w:tcPr>
-            <w:tcW w:w="3630" w:type="dxa"/>
+            <w:tcW w:w="4111" w:type="dxa"/>
             <w:gridSpan w:val="2"/>
             <w:tcBorders>
               <w:bottom w:val="nil"/>
@@ -286,8 +285,8 @@
         </w:tc>
         <w:tc>
           <w:tcPr>
-            <w:tcW w:w="5102" w:type="dxa"/>
-            <w:gridSpan w:val="3"/>
+            <w:tcW w:w="4621" w:type="dxa"/>
+            <w:gridSpan w:val="2"/>
             <w:vMerge/>
             <w:tcBorders>
               <w:bottom w:val="single" w:sz="12" w:space="0" w:color="auto"/>
@@ -305,7 +304,7 @@
         </w:tc>
         <w:tc>
           <w:tcPr>
-            <w:tcW w:w="3630" w:type="dxa"/>
+            <w:tcW w:w="4111" w:type="dxa"/>
             <w:gridSpan w:val="2"/>
             <w:tcBorders>
               <w:bottom w:val="single" w:sz="12" w:space="0" w:color="auto"/>
@@ -360,8 +359,7 @@
         </w:tc>
         <w:tc>
           <w:tcPr>
-            <w:tcW w:w="4743" w:type="dxa"/>
-            <w:gridSpan w:val="2"/>
+            <w:tcW w:w="4262" w:type="dxa"/>
           </w:tcPr>
           <w:p>
             <w:r>
@@ -377,7 +375,7 @@
         </w:tc>
         <w:tc>
           <w:tcPr>
-            <w:tcW w:w="3630" w:type="dxa"/>
+            <w:tcW w:w="4111" w:type="dxa"/>
             <w:gridSpan w:val="2"/>
           </w:tcPr>
           <w:p>
@@ -401,7 +399,7 @@
         <w:tc>
           <w:tcPr>
             <w:tcW w:w="9923" w:type="dxa"/>
-            <w:gridSpan w:val="6"/>
+            <w:gridSpan w:val="5"/>
           </w:tcPr>
           <w:p>
             <w:pPr>
@@ -452,7 +450,7 @@
         <w:tc>
           <w:tcPr>
             <w:tcW w:w="8373" w:type="dxa"/>
-            <w:gridSpan w:val="4"/>
+            <w:gridSpan w:val="3"/>
           </w:tcPr>
           <w:p>
             <w:r>
@@ -499,7 +497,7 @@
         <w:tc>
           <w:tcPr>
             <w:tcW w:w="8373" w:type="dxa"/>
-            <w:gridSpan w:val="4"/>
+            <w:gridSpan w:val="3"/>
           </w:tcPr>
           <w:p>
             <w:r>
@@ -556,7 +554,7 @@
         </w:tc>
         <w:tc>
           <w:tcPr>
-            <w:tcW w:w="4733" w:type="dxa"/>
+            <w:tcW w:w="4262" w:type="dxa"/>
             <w:tcBorders>
               <w:top w:val="single" w:sz="8" w:space="0" w:color="auto"/>
               <w:bottom w:val="single" w:sz="8" w:space="0" w:color="auto"/>
@@ -597,8 +595,7 @@
         </w:tc>
         <w:tc>
           <w:tcPr>
-            <w:tcW w:w="3628" w:type="dxa"/>
-            <w:gridSpan w:val="2"/>
+            <w:tcW w:w="4099" w:type="dxa"/>
             <w:tcBorders>
               <w:top w:val="single" w:sz="8" w:space="0" w:color="auto"/>
               <w:bottom w:val="single" w:sz="8" w:space="0" w:color="auto"/>
@@ -610,19 +607,23 @@
                 <w:lang w:val="fr-FR"/>
               </w:rPr>
             </w:pPr>
-            <w:proofErr w:type="gramStart"/>
             <w:r>
               <w:rPr>
                 <w:lang w:val="fr-FR"/>
               </w:rPr>
               <w:t>Tel:</w:t>
             </w:r>
-            <w:proofErr w:type="gramEnd"/>
             <w:r>
               <w:rPr>
                 <w:lang w:val="fr-FR"/>
               </w:rPr>
               <w:tab/>
+            </w:r>
+            <w:r>
+              <w:rPr>
+                <w:highlight w:val="yellow"/>
+                <w:lang w:val="fr-FR"/>
+              </w:rPr>
               <w:t>+</w:t>
             </w:r>
             <w:r>
@@ -689,7 +690,7 @@
         </w:tc>
         <w:tc>
           <w:tcPr>
-            <w:tcW w:w="4733" w:type="dxa"/>
+            <w:tcW w:w="4262" w:type="dxa"/>
             <w:tcBorders>
               <w:top w:val="single" w:sz="8" w:space="0" w:color="auto"/>
               <w:bottom w:val="single" w:sz="8" w:space="0" w:color="auto"/>
@@ -730,8 +731,7 @@
         </w:tc>
         <w:tc>
           <w:tcPr>
-            <w:tcW w:w="3628" w:type="dxa"/>
-            <w:gridSpan w:val="2"/>
+            <w:tcW w:w="4099" w:type="dxa"/>
             <w:tcBorders>
               <w:top w:val="single" w:sz="8" w:space="0" w:color="auto"/>
               <w:bottom w:val="single" w:sz="8" w:space="0" w:color="auto"/>
@@ -743,14 +743,12 @@
                 <w:lang w:val="fr-FR"/>
               </w:rPr>
             </w:pPr>
-            <w:proofErr w:type="gramStart"/>
             <w:r>
               <w:rPr>
                 <w:lang w:val="fr-FR"/>
               </w:rPr>
               <w:t>Tel:</w:t>
             </w:r>
-            <w:proofErr w:type="gramEnd"/>
             <w:r>
               <w:rPr>
                 <w:lang w:val="fr-FR"/>
@@ -1184,7 +1182,6 @@
         </w:rPr>
         <w:t xml:space="preserve"> </w:t>
       </w:r>
-      <w:proofErr w:type="spellStart"/>
       <w:r>
         <w:rPr>
           <w:highlight w:val="yellow"/>
@@ -1203,14 +1200,12 @@
         </w:rPr>
         <w:t>xxxx</w:t>
       </w:r>
-      <w:proofErr w:type="spellEnd"/>
       <w:r>
         <w:rPr>
           <w:highlight w:val="yellow"/>
         </w:rPr>
         <w:t xml:space="preserve">, </w:t>
       </w:r>
-      <w:proofErr w:type="spellStart"/>
       <w:r>
         <w:rPr>
           <w:highlight w:val="yellow"/>
@@ -1229,7 +1224,6 @@
         </w:rPr>
         <w:t>vvvv</w:t>
       </w:r>
-      <w:proofErr w:type="spellEnd"/>
     </w:p>
     <w:p>
       <w:pPr>
@@ -1592,25 +1586,7 @@
           <w:iCs/>
           <w:highlight w:val="yellow"/>
         </w:rPr>
-        <w:t xml:space="preserve">Add summary of interim </w:t>
-      </w:r>
-      <w:proofErr w:type="gramStart"/>
-      <w:r>
-        <w:rPr>
-          <w:i/>
-          <w:iCs/>
-          <w:highlight w:val="yellow"/>
-        </w:rPr>
-        <w:t>activities, if</w:t>
-      </w:r>
-      <w:proofErr w:type="gramEnd"/>
-      <w:r>
-        <w:rPr>
-          <w:i/>
-          <w:iCs/>
-          <w:highlight w:val="yellow"/>
-        </w:rPr>
-        <w:t xml:space="preserve"> any</w:t>
+        <w:t>Add summary of interim activities, if any</w:t>
       </w:r>
     </w:p>
     <w:p>
@@ -2112,7 +2088,6 @@
       <w:r>
         <w:t xml:space="preserve"> Recommendation </w:t>
       </w:r>
-      <w:proofErr w:type="spellStart"/>
       <w:r>
         <w:rPr>
           <w:i/>
@@ -2121,7 +2096,6 @@
         </w:rPr>
         <w:t>B.xyz</w:t>
       </w:r>
-      <w:proofErr w:type="spellEnd"/>
       <w:r>
         <w:t xml:space="preserve"> “</w:t>
       </w:r>
@@ -2134,11 +2108,7 @@
         <w:t>Title</w:t>
       </w:r>
       <w:r>
-        <w:t>” (</w:t>
-      </w:r>
-      <w:proofErr w:type="spellStart"/>
-      <w:r>
-        <w:t>TD</w:t>
+        <w:t>” (TD</w:t>
       </w:r>
       <w:r>
         <w:rPr>
@@ -2146,7 +2116,6 @@
         </w:rPr>
         <w:t>nnnn</w:t>
       </w:r>
-      <w:proofErr w:type="spellEnd"/>
       <w:r>
         <w:t xml:space="preserve">) for </w:t>
       </w:r>
@@ -2231,7 +2200,6 @@
       <w:r>
         <w:t xml:space="preserve">&gt; </w:t>
       </w:r>
-      <w:proofErr w:type="spellStart"/>
       <w:r>
         <w:rPr>
           <w:i/>
@@ -2240,7 +2208,6 @@
         </w:rPr>
         <w:t>B.xyz</w:t>
       </w:r>
-      <w:proofErr w:type="spellEnd"/>
       <w:r>
         <w:t xml:space="preserve"> “</w:t>
       </w:r>
@@ -2253,11 +2220,7 @@
         <w:t>Title</w:t>
       </w:r>
       <w:r>
-        <w:t>” (</w:t>
-      </w:r>
-      <w:proofErr w:type="spellStart"/>
-      <w:r>
-        <w:t>TD</w:t>
+        <w:t>” (TD</w:t>
       </w:r>
       <w:r>
         <w:rPr>
@@ -2265,7 +2228,6 @@
         </w:rPr>
         <w:t>nnnn</w:t>
       </w:r>
-      <w:proofErr w:type="spellEnd"/>
       <w:r>
         <w:t xml:space="preserve">) </w:t>
       </w:r>
@@ -2317,7 +2279,6 @@
       <w:r>
         <w:t xml:space="preserve">&gt; </w:t>
       </w:r>
-      <w:proofErr w:type="spellStart"/>
       <w:r>
         <w:rPr>
           <w:i/>
@@ -2326,7 +2287,6 @@
         </w:rPr>
         <w:t>B.xyz</w:t>
       </w:r>
-      <w:proofErr w:type="spellEnd"/>
       <w:r>
         <w:t xml:space="preserve"> “</w:t>
       </w:r>
@@ -2429,7 +2389,6 @@
       <w:r>
         <w:t>(</w:t>
       </w:r>
-      <w:proofErr w:type="spellStart"/>
       <w:r>
         <w:t>TD</w:t>
       </w:r>
@@ -2439,7 +2398,6 @@
         </w:rPr>
         <w:t>nnnn</w:t>
       </w:r>
-      <w:proofErr w:type="spellEnd"/>
       <w:r>
         <w:t xml:space="preserve">) </w:t>
       </w:r>
@@ -2653,18 +2611,8 @@
           <w:iCs/>
           <w:highlight w:val="yellow"/>
         </w:rPr>
-        <w:t xml:space="preserve">Enable Track Changes mode to indicate any work programme updates in </w:t>
-      </w:r>
-      <w:proofErr w:type="spellStart"/>
-      <w:r>
-        <w:rPr>
-          <w:i/>
-          <w:iCs/>
-          <w:highlight w:val="yellow"/>
-        </w:rPr>
-        <w:t>revmarks</w:t>
-      </w:r>
-      <w:proofErr w:type="spellEnd"/>
+        <w:t>Enable Track Changes mode to indicate any work programme updates in revmarks</w:t>
+      </w:r>
       <w:r>
         <w:rPr>
           <w:i/>
@@ -2725,11 +2673,7 @@
       <w:bookmarkEnd w:id="32"/>
       <w:bookmarkEnd w:id="33"/>
       <w:r>
-        <w:t xml:space="preserve">Draft agenda for </w:t>
-      </w:r>
-      <w:proofErr w:type="spellStart"/>
-      <w:r>
-        <w:t>Q</w:t>
+        <w:t>Draft agenda for Q</w:t>
       </w:r>
       <w:r>
         <w:rPr>
@@ -2737,7 +2681,6 @@
         </w:rPr>
         <w:t>x</w:t>
       </w:r>
-      <w:proofErr w:type="spellEnd"/>
       <w:r>
         <w:t>/12</w:t>
       </w:r>
@@ -2988,7 +2931,6 @@
               </w:rPr>
               <w:t xml:space="preserve">Item 3: </w:t>
             </w:r>
-            <w:proofErr w:type="spellStart"/>
             <w:r>
               <w:rPr>
                 <w:rFonts w:eastAsia="MS Mincho"/>
@@ -2998,7 +2940,6 @@
               </w:rPr>
               <w:t>Cnnn</w:t>
             </w:r>
-            <w:proofErr w:type="spellEnd"/>
           </w:p>
           <w:p>
             <w:pPr>
@@ -3023,7 +2964,6 @@
               </w:rPr>
               <w:t xml:space="preserve">Item 4: </w:t>
             </w:r>
-            <w:proofErr w:type="spellStart"/>
             <w:r>
               <w:rPr>
                 <w:rFonts w:eastAsia="MS Mincho"/>
@@ -3034,7 +2974,6 @@
               </w:rPr>
               <w:t>TDnnn</w:t>
             </w:r>
-            <w:proofErr w:type="spellEnd"/>
             <w:r>
               <w:rPr>
                 <w:rFonts w:eastAsia="MS Mincho"/>
@@ -3084,7 +3023,6 @@
               </w:rPr>
               <w:t xml:space="preserve">: </w:t>
             </w:r>
-            <w:proofErr w:type="spellStart"/>
             <w:r>
               <w:rPr>
                 <w:rFonts w:eastAsia="MS Mincho"/>
@@ -3095,7 +3033,6 @@
               </w:rPr>
               <w:t>TDnnn</w:t>
             </w:r>
-            <w:proofErr w:type="spellEnd"/>
             <w:r>
               <w:rPr>
                 <w:rFonts w:eastAsia="MS Mincho"/>
@@ -3232,7 +3169,6 @@
               </w:rPr>
               <w:t xml:space="preserve"> </w:t>
             </w:r>
-            <w:proofErr w:type="spellStart"/>
             <w:r>
               <w:rPr>
                 <w:rFonts w:eastAsia="MS Mincho"/>
@@ -3249,9 +3185,8 @@
                 <w:szCs w:val="22"/>
                 <w:highlight w:val="yellow"/>
               </w:rPr>
-              <w:t>xxx</w:t>
-            </w:r>
-            <w:proofErr w:type="spellEnd"/>
+              <w:t xml:space="preserve">xxx, </w:t>
+            </w:r>
             <w:r>
               <w:rPr>
                 <w:rFonts w:eastAsia="MS Mincho"/>
@@ -3259,9 +3194,8 @@
                 <w:szCs w:val="22"/>
                 <w:highlight w:val="yellow"/>
               </w:rPr>
-              <w:t xml:space="preserve">, </w:t>
-            </w:r>
-            <w:proofErr w:type="spellStart"/>
+              <w:t>C</w:t>
+            </w:r>
             <w:r>
               <w:rPr>
                 <w:rFonts w:eastAsia="MS Mincho"/>
@@ -3269,18 +3203,8 @@
                 <w:szCs w:val="22"/>
                 <w:highlight w:val="yellow"/>
               </w:rPr>
-              <w:t>C</w:t>
-            </w:r>
-            <w:r>
-              <w:rPr>
-                <w:rFonts w:eastAsia="MS Mincho"/>
-                <w:sz w:val="22"/>
-                <w:szCs w:val="22"/>
-                <w:highlight w:val="yellow"/>
-              </w:rPr>
               <w:t>zzz</w:t>
             </w:r>
-            <w:proofErr w:type="spellEnd"/>
             <w:r>
               <w:rPr>
                 <w:rFonts w:eastAsia="MS Mincho"/>
@@ -3330,7 +3254,6 @@
               </w:rPr>
               <w:t xml:space="preserve">: </w:t>
             </w:r>
-            <w:proofErr w:type="spellStart"/>
             <w:r>
               <w:rPr>
                 <w:rFonts w:eastAsia="MS Mincho"/>
@@ -3341,7 +3264,6 @@
               </w:rPr>
               <w:t>TDnnn</w:t>
             </w:r>
-            <w:proofErr w:type="spellEnd"/>
             <w:r>
               <w:rPr>
                 <w:rFonts w:eastAsia="MS Mincho"/>
@@ -3432,19 +3354,8 @@
                 <w:szCs w:val="22"/>
                 <w:lang w:val="en-US"/>
               </w:rPr>
-              <w:t xml:space="preserve">Review of work </w:t>
-            </w:r>
-            <w:proofErr w:type="spellStart"/>
-            <w:r>
-              <w:rPr>
-                <w:rFonts w:eastAsia="MS Mincho"/>
-                <w:sz w:val="22"/>
-                <w:szCs w:val="22"/>
-                <w:lang w:val="en-US"/>
-              </w:rPr>
-              <w:t>programme</w:t>
-            </w:r>
-            <w:proofErr w:type="spellEnd"/>
+              <w:t>Review of work programme</w:t>
+            </w:r>
           </w:p>
           <w:p>
             <w:pPr>
@@ -3481,7 +3392,6 @@
               </w:rPr>
               <w:t xml:space="preserve">: </w:t>
             </w:r>
-            <w:proofErr w:type="spellStart"/>
             <w:r>
               <w:rPr>
                 <w:rFonts w:eastAsia="MS Mincho"/>
@@ -3492,7 +3402,6 @@
               </w:rPr>
               <w:t>TDnnn</w:t>
             </w:r>
-            <w:proofErr w:type="spellEnd"/>
             <w:r>
               <w:rPr>
                 <w:rFonts w:eastAsia="MS Mincho"/>
@@ -3521,7 +3430,6 @@
               </w:rPr>
               <w:t xml:space="preserve">), </w:t>
             </w:r>
-            <w:proofErr w:type="spellStart"/>
             <w:r>
               <w:rPr>
                 <w:rFonts w:eastAsia="MS Mincho"/>
@@ -3532,7 +3440,6 @@
               </w:rPr>
               <w:t>TDnnn</w:t>
             </w:r>
-            <w:proofErr w:type="spellEnd"/>
             <w:r>
               <w:rPr>
                 <w:rFonts w:eastAsia="MS Mincho"/>
@@ -3602,7 +3509,6 @@
                 <w:szCs w:val="22"/>
               </w:rPr>
             </w:pPr>
-            <w:proofErr w:type="spellStart"/>
             <w:r>
               <w:rPr>
                 <w:rFonts w:eastAsia="MS Mincho"/>
@@ -3611,7 +3517,6 @@
               </w:rPr>
               <w:t>AoB</w:t>
             </w:r>
-            <w:proofErr w:type="spellEnd"/>
           </w:p>
           <w:p>
             <w:pPr>
@@ -3993,7 +3898,6 @@
       <w:r>
         <w:t xml:space="preserve"> Recommendation </w:t>
       </w:r>
-      <w:proofErr w:type="spellStart"/>
       <w:r>
         <w:rPr>
           <w:i/>
@@ -4002,7 +3906,6 @@
         </w:rPr>
         <w:t>B.xyz</w:t>
       </w:r>
-      <w:proofErr w:type="spellEnd"/>
       <w:r>
         <w:t xml:space="preserve"> “</w:t>
       </w:r>
@@ -4023,11 +3926,7 @@
         <w:t>itle</w:t>
       </w:r>
       <w:r>
-        <w:t>” (</w:t>
-      </w:r>
-      <w:proofErr w:type="spellStart"/>
-      <w:r>
-        <w:t>TD</w:t>
+        <w:t>” (TD</w:t>
       </w:r>
       <w:r>
         <w:rPr>
@@ -4035,7 +3934,6 @@
         </w:rPr>
         <w:t>nnnn</w:t>
       </w:r>
-      <w:proofErr w:type="spellEnd"/>
       <w:r>
         <w:t>)</w:t>
       </w:r>
@@ -4135,7 +4033,6 @@
         </w:rPr>
         <w:t xml:space="preserve">&gt; </w:t>
       </w:r>
-      <w:proofErr w:type="spellStart"/>
       <w:r>
         <w:rPr>
           <w:i/>
@@ -4144,7 +4041,6 @@
         </w:rPr>
         <w:t>B.xyz</w:t>
       </w:r>
-      <w:proofErr w:type="spellEnd"/>
       <w:r>
         <w:t xml:space="preserve"> “</w:t>
       </w:r>
@@ -4160,11 +4056,7 @@
         <w:t xml:space="preserve">” </w:t>
       </w:r>
       <w:r>
-        <w:t>(</w:t>
-      </w:r>
-      <w:proofErr w:type="spellStart"/>
-      <w:r>
-        <w:t>TD</w:t>
+        <w:t>(TD</w:t>
       </w:r>
       <w:r>
         <w:rPr>
@@ -4172,7 +4064,6 @@
         </w:rPr>
         <w:t>nnnn</w:t>
       </w:r>
-      <w:proofErr w:type="spellEnd"/>
       <w:r>
         <w:t xml:space="preserve">) </w:t>
       </w:r>
@@ -4236,7 +4127,6 @@
       <w:r>
         <w:t xml:space="preserve"> </w:t>
       </w:r>
-      <w:proofErr w:type="spellStart"/>
       <w:r>
         <w:rPr>
           <w:i/>
@@ -4245,7 +4135,6 @@
         </w:rPr>
         <w:t>B.xyz</w:t>
       </w:r>
-      <w:proofErr w:type="spellEnd"/>
       <w:r>
         <w:t xml:space="preserve"> “</w:t>
       </w:r>
@@ -4386,7 +4275,6 @@
       <w:r>
         <w:t>(</w:t>
       </w:r>
-      <w:proofErr w:type="spellStart"/>
       <w:r>
         <w:t>TD</w:t>
       </w:r>
@@ -4396,7 +4284,6 @@
         </w:rPr>
         <w:t>nnnn</w:t>
       </w:r>
-      <w:proofErr w:type="spellEnd"/>
       <w:r>
         <w:t xml:space="preserve">) </w:t>
       </w:r>
@@ -4454,27 +4341,7 @@
           <w:iCs/>
           <w:highlight w:val="yellow"/>
         </w:rPr>
-        <w:t xml:space="preserve">list </w:t>
-      </w:r>
-      <w:proofErr w:type="gramStart"/>
-      <w:r>
-        <w:rPr>
-          <w:bCs/>
-          <w:i/>
-          <w:iCs/>
-          <w:highlight w:val="yellow"/>
-        </w:rPr>
-        <w:t>them</w:t>
-      </w:r>
-      <w:proofErr w:type="gramEnd"/>
-      <w:r>
-        <w:rPr>
-          <w:bCs/>
-          <w:i/>
-          <w:iCs/>
-          <w:highlight w:val="yellow"/>
-        </w:rPr>
-        <w:t xml:space="preserve"> and </w:t>
+        <w:t xml:space="preserve">list them and </w:t>
       </w:r>
       <w:r>
         <w:rPr>
@@ -4544,14 +4411,12 @@
       <w:bookmarkEnd w:id="34"/>
       <w:bookmarkEnd w:id="35"/>
       <w:bookmarkEnd w:id="36"/>
-      <w:proofErr w:type="spellStart"/>
       <w:r>
         <w:rPr>
           <w:highlight w:val="yellow"/>
         </w:rPr>
         <w:t>B.xyz</w:t>
       </w:r>
-      <w:proofErr w:type="spellEnd"/>
       <w:r>
         <w:t xml:space="preserve"> "</w:t>
       </w:r>
@@ -4791,39 +4656,21 @@
                 <w:highlight w:val="yellow"/>
                 <w:lang w:val="fr-FR"/>
               </w:rPr>
-              <w:t xml:space="preserve">ITU-T </w:t>
-            </w:r>
-            <w:proofErr w:type="spellStart"/>
+              <w:t xml:space="preserve">ITU-T B.xyz </w:t>
+            </w:r>
+            <w:r>
+              <w:rPr>
+                <w:lang w:val="fr-FR"/>
+              </w:rPr>
+              <w:t>"</w:t>
+            </w:r>
             <w:r>
               <w:rPr>
                 <w:highlight w:val="yellow"/>
                 <w:lang w:val="fr-FR"/>
               </w:rPr>
-              <w:t>B.xyz</w:t>
-            </w:r>
-            <w:proofErr w:type="spellEnd"/>
-            <w:r>
-              <w:rPr>
-                <w:highlight w:val="yellow"/>
-                <w:lang w:val="fr-FR"/>
-              </w:rPr>
-              <w:t xml:space="preserve"> </w:t>
-            </w:r>
-            <w:r>
-              <w:rPr>
-                <w:lang w:val="fr-FR"/>
-              </w:rPr>
-              <w:t>"</w:t>
-            </w:r>
-            <w:proofErr w:type="spellStart"/>
-            <w:r>
-              <w:rPr>
-                <w:highlight w:val="yellow"/>
-                <w:lang w:val="fr-FR"/>
-              </w:rPr>
               <w:t>Title</w:t>
             </w:r>
-            <w:proofErr w:type="spellEnd"/>
             <w:r>
               <w:rPr>
                 <w:lang w:val="fr-FR"/>
@@ -5390,14 +5237,12 @@
       <w:r>
         <w:t xml:space="preserve"> </w:t>
       </w:r>
-      <w:proofErr w:type="spellStart"/>
       <w:r>
         <w:rPr>
           <w:highlight w:val="yellow"/>
         </w:rPr>
         <w:t>B.xyz</w:t>
       </w:r>
-      <w:proofErr w:type="spellEnd"/>
       <w:r>
         <w:t xml:space="preserve"> "</w:t>
       </w:r>
@@ -5645,39 +5490,21 @@
                 <w:highlight w:val="yellow"/>
                 <w:lang w:val="fr-FR"/>
               </w:rPr>
-              <w:t xml:space="preserve">ITU-T </w:t>
-            </w:r>
-            <w:proofErr w:type="spellStart"/>
+              <w:t xml:space="preserve">ITU-T B.xyz </w:t>
+            </w:r>
+            <w:r>
+              <w:rPr>
+                <w:lang w:val="fr-FR"/>
+              </w:rPr>
+              <w:t>"</w:t>
+            </w:r>
             <w:r>
               <w:rPr>
                 <w:highlight w:val="yellow"/>
                 <w:lang w:val="fr-FR"/>
               </w:rPr>
-              <w:t>B.xyz</w:t>
-            </w:r>
-            <w:proofErr w:type="spellEnd"/>
-            <w:r>
-              <w:rPr>
-                <w:highlight w:val="yellow"/>
-                <w:lang w:val="fr-FR"/>
-              </w:rPr>
-              <w:t xml:space="preserve"> </w:t>
-            </w:r>
-            <w:r>
-              <w:rPr>
-                <w:lang w:val="fr-FR"/>
-              </w:rPr>
-              <w:t>"</w:t>
-            </w:r>
-            <w:proofErr w:type="spellStart"/>
-            <w:r>
-              <w:rPr>
-                <w:highlight w:val="yellow"/>
-                <w:lang w:val="fr-FR"/>
-              </w:rPr>
               <w:t>Title</w:t>
             </w:r>
-            <w:proofErr w:type="spellEnd"/>
             <w:r>
               <w:rPr>
                 <w:lang w:val="fr-FR"/>
@@ -5949,21 +5776,7 @@
               <w:rPr>
                 <w:szCs w:val="22"/>
               </w:rPr>
-              <w:t xml:space="preserve"> (</w:t>
-            </w:r>
-            <w:proofErr w:type="gramStart"/>
-            <w:r>
-              <w:rPr>
-                <w:szCs w:val="22"/>
-              </w:rPr>
-              <w:t>defines</w:t>
-            </w:r>
-            <w:proofErr w:type="gramEnd"/>
-            <w:r>
-              <w:rPr>
-                <w:szCs w:val="22"/>
-              </w:rPr>
-              <w:t xml:space="preserve"> the intent or object of the Recommendation and the aspects covered, thereby indicating the limits of its applicability):</w:t>
+              <w:t xml:space="preserve"> (defines the intent or object of the Recommendation and the aspects covered, thereby indicating the limits of its applicability):</w:t>
             </w:r>
           </w:p>
         </w:tc>
@@ -11007,6 +10820,7 @@
     <w:rsid w:val="00D87433"/>
     <w:rsid w:val="00DB774F"/>
     <w:rsid w:val="00DD7F58"/>
+    <w:rsid w:val="00E05244"/>
     <w:rsid w:val="00E24248"/>
     <w:rsid w:val="00E66F7A"/>
     <w:rsid w:val="00E8408F"/>
@@ -12025,15 +11839,6 @@
 </file>
 
 <file path=customXml/item2.xml><?xml version="1.0" encoding="utf-8"?>
-<?mso-contentType ?>
-<FormTemplates xmlns="http://schemas.microsoft.com/sharepoint/v3/contenttype/forms">
-  <Display>DocumentLibraryForm</Display>
-  <Edit>DocumentLibraryForm</Edit>
-  <New>DocumentLibraryForm</New>
-</FormTemplates>
-</file>
-
-<file path=customXml/item3.xml><?xml version="1.0" encoding="utf-8"?>
 <p:properties xmlns:p="http://schemas.microsoft.com/office/2006/metadata/properties" xmlns:xsi="http://www.w3.org/2001/XMLSchema-instance" xmlns:pc="http://schemas.microsoft.com/office/infopath/2007/PartnerControls">
   <documentManagement>
     <When xmlns="3f6fad35-1f81-480e-a4e5-6e5474dcfb96" xsi:nil="true"/>
@@ -12056,6 +11861,15 @@
 </p:properties>
 </file>
 
+<file path=customXml/item3.xml><?xml version="1.0" encoding="utf-8"?>
+<?mso-contentType ?>
+<FormTemplates xmlns="http://schemas.microsoft.com/sharepoint/v3/contenttype/forms">
+  <Display>DocumentLibraryForm</Display>
+  <Edit>DocumentLibraryForm</Edit>
+  <New>DocumentLibraryForm</New>
+</FormTemplates>
+</file>
+
 <file path=customXml/itemProps1.xml><?xml version="1.0" encoding="utf-8"?>
 <ds:datastoreItem xmlns:ds="http://schemas.openxmlformats.org/officeDocument/2006/customXml" ds:itemID="{15D33395-2A06-47C4-8E8C-930225F12A08}">
   <ds:schemaRefs>
@@ -12076,14 +11890,6 @@
 </file>
 
 <file path=customXml/itemProps2.xml><?xml version="1.0" encoding="utf-8"?>
-<ds:datastoreItem xmlns:ds="http://schemas.openxmlformats.org/officeDocument/2006/customXml" ds:itemID="{33751D69-C054-4D4D-81C3-C6AE3340C6F4}">
-  <ds:schemaRefs>
-    <ds:schemaRef ds:uri="http://schemas.microsoft.com/sharepoint/v3/contenttype/forms"/>
-  </ds:schemaRefs>
-</ds:datastoreItem>
-</file>
-
-<file path=customXml/itemProps3.xml><?xml version="1.0" encoding="utf-8"?>
 <ds:datastoreItem xmlns:ds="http://schemas.openxmlformats.org/officeDocument/2006/customXml" ds:itemID="{EF8523CC-DEB2-463D-9A27-DF0B8D2CAEC3}">
   <ds:schemaRefs>
     <ds:schemaRef ds:uri="http://schemas.microsoft.com/office/2006/metadata/properties"/>
@@ -12092,4 +11898,12 @@
     <ds:schemaRef ds:uri="http://schemas.microsoft.com/sharepoint.v3"/>
   </ds:schemaRefs>
 </ds:datastoreItem>
+</file>
+
+<file path=customXml/itemProps3.xml><?xml version="1.0" encoding="utf-8"?>
+<ds:datastoreItem xmlns:ds="http://schemas.openxmlformats.org/officeDocument/2006/customXml" ds:itemID="{33751D69-C054-4D4D-81C3-C6AE3340C6F4}">
+  <ds:schemaRefs>
+    <ds:schemaRef ds:uri="http://schemas.microsoft.com/sharepoint/v3/contenttype/forms"/>
+  </ds:schemaRefs>
+</ds:datastoreItem>
 </file>
</xml_diff>

<commit_message>
Added work programme parsing.
</commit_message>
<xml_diff>
--- a/template.docx
+++ b/template.docx
@@ -2498,137 +2498,661 @@
           <w:iCs/>
           <w:highlight w:val="yellow"/>
         </w:rPr>
-        <w:t>&lt;</w:t>
-      </w:r>
-      <w:r>
-        <w:rPr>
-          <w:i/>
-          <w:iCs/>
-          <w:highlight w:val="yellow"/>
-        </w:rPr>
-        <w:t xml:space="preserve">replace X with Question number and </w:t>
-      </w:r>
-      <w:r>
-        <w:rPr>
-          <w:i/>
-          <w:iCs/>
-          <w:highlight w:val="yellow"/>
-        </w:rPr>
-        <w:t xml:space="preserve">export </w:t>
-      </w:r>
-      <w:r>
-        <w:rPr>
-          <w:i/>
-          <w:iCs/>
-          <w:highlight w:val="yellow"/>
-        </w:rPr>
-        <w:t>web view</w:t>
-      </w:r>
-      <w:r>
-        <w:rPr>
-          <w:i/>
-          <w:iCs/>
-          <w:highlight w:val="yellow"/>
-        </w:rPr>
-        <w:t xml:space="preserve"> to Word</w:t>
-      </w:r>
-      <w:r>
-        <w:rPr>
-          <w:i/>
-          <w:iCs/>
-          <w:highlight w:val="yellow"/>
-        </w:rPr>
-        <w:t xml:space="preserve">. Copy table from Word file, </w:t>
-      </w:r>
-      <w:r>
-        <w:rPr>
-          <w:i/>
-          <w:iCs/>
-          <w:highlight w:val="yellow"/>
-        </w:rPr>
-        <w:t>insert below</w:t>
-      </w:r>
-      <w:r>
-        <w:rPr>
-          <w:i/>
-          <w:iCs/>
-          <w:highlight w:val="yellow"/>
-        </w:rPr>
-        <w:t xml:space="preserve"> </w:t>
-      </w:r>
-      <w:hyperlink r:id="rId17" w:history="1">
-        <w:r>
-          <w:rPr>
-            <w:rStyle w:val="Hyperlink"/>
-            <w:rFonts w:ascii="Times New Roman" w:hAnsi="Times New Roman"/>
-            <w:i/>
-            <w:iCs/>
-            <w:highlight w:val="yellow"/>
-          </w:rPr>
-          <w:t>https://www.itu.int/ITU-T/workprog/wp_search.aspx?sg=12&amp;</w:t>
-        </w:r>
-        <w:r>
-          <w:rPr>
-            <w:rStyle w:val="Hyperlink"/>
-            <w:rFonts w:ascii="Times New Roman" w:hAnsi="Times New Roman"/>
-            <w:i/>
-            <w:iCs/>
-            <w:color w:val="FF0000"/>
-            <w:highlight w:val="yellow"/>
-          </w:rPr>
-          <w:t>q=X</w:t>
-        </w:r>
-        <w:r>
-          <w:rPr>
-            <w:rStyle w:val="Hyperlink"/>
-            <w:rFonts w:ascii="Times New Roman" w:hAnsi="Times New Roman"/>
-            <w:i/>
-            <w:iCs/>
-            <w:highlight w:val="yellow"/>
-          </w:rPr>
-          <w:t>&amp;isn_sp=8265&amp;isn_status=-1,1,3,7&amp;details=0&amp;view=tab&amp;field=ahjgoflki</w:t>
-        </w:r>
-      </w:hyperlink>
-      <w:r>
-        <w:rPr>
-          <w:i/>
-          <w:iCs/>
-          <w:highlight w:val="yellow"/>
-        </w:rPr>
-        <w:t>.</w:t>
-      </w:r>
-      <w:r>
-        <w:rPr>
-          <w:i/>
-          <w:iCs/>
-          <w:highlight w:val="yellow"/>
-        </w:rPr>
-        <w:t xml:space="preserve"> </w:t>
-      </w:r>
-      <w:r>
-        <w:rPr>
-          <w:i/>
-          <w:iCs/>
-          <w:highlight w:val="yellow"/>
-        </w:rPr>
         <w:t>Enable Track Changes mode to indicate any work programme updates in revmarks</w:t>
-      </w:r>
-      <w:r>
-        <w:rPr>
-          <w:i/>
-          <w:iCs/>
-          <w:highlight w:val="yellow"/>
-        </w:rPr>
-        <w:t>&gt;</w:t>
       </w:r>
     </w:p>
     <w:p/>
-    <w:p/>
+    <w:tbl>
+      <w:tblPr>
+        <w:tblW w:w="15603" w:type="dxa"/>
+        <w:tblInd w:w="-717" w:type="dxa"/>
+        <w:tblBorders>
+          <w:top w:val="single" w:sz="6" w:space="0" w:color="D3D3D3"/>
+          <w:left w:val="single" w:sz="6" w:space="0" w:color="D3D3D3"/>
+          <w:bottom w:val="single" w:sz="6" w:space="0" w:color="D3D3D3"/>
+          <w:right w:val="single" w:sz="6" w:space="0" w:color="D3D3D3"/>
+        </w:tblBorders>
+        <w:shd w:val="clear" w:color="auto" w:fill="FFFFFF"/>
+        <w:tblLayout w:type="fixed"/>
+        <w:tblCellMar>
+          <w:top w:w="15" w:type="dxa"/>
+          <w:left w:w="15" w:type="dxa"/>
+          <w:bottom w:w="15" w:type="dxa"/>
+          <w:right w:w="15" w:type="dxa"/>
+        </w:tblCellMar>
+        <w:tblLook w:val="04A0" w:firstRow="1" w:lastRow="0" w:firstColumn="1" w:lastColumn="0" w:noHBand="0" w:noVBand="1"/>
+      </w:tblPr>
+      <w:tblGrid>
+        <w:gridCol w:w="1183"/>
+        <w:gridCol w:w="889"/>
+        <w:gridCol w:w="5329"/>
+        <w:gridCol w:w="947"/>
+        <w:gridCol w:w="1036"/>
+        <w:gridCol w:w="889"/>
+        <w:gridCol w:w="2073"/>
+        <w:gridCol w:w="2073"/>
+        <w:gridCol w:w="1184"/>
+      </w:tblGrid>
+      <w:tr>
+        <w:trPr>
+          <w:tblHeader/>
+        </w:trPr>
+        <w:tc>
+          <w:tcPr>
+            <w:tcW w:w="1134" w:type="dxa"/>
+            <w:tcBorders>
+              <w:top w:val="outset" w:sz="6" w:space="0" w:color="auto"/>
+              <w:left w:val="outset" w:sz="6" w:space="0" w:color="auto"/>
+              <w:bottom w:val="outset" w:sz="6" w:space="0" w:color="auto"/>
+              <w:right w:val="outset" w:sz="6" w:space="0" w:color="auto"/>
+            </w:tcBorders>
+            <w:shd w:val="clear" w:color="auto" w:fill="FFFFFF"/>
+            <w:vAlign w:val="center"/>
+            <w:hideMark/>
+          </w:tcPr>
+          <w:p>
+            <w:pPr>
+              <w:jc w:val="center"/>
+              <w:rPr>
+                <w:rFonts w:ascii="Verdana" w:hAnsi="Verdana"/>
+                <w:b/>
+                <w:bCs/>
+                <w:sz w:val="18"/>
+                <w:szCs w:val="18"/>
+              </w:rPr>
+            </w:pPr>
+            <w:r>
+              <w:rPr>
+                <w:rFonts w:ascii="Verdana" w:hAnsi="Verdana"/>
+                <w:b/>
+                <w:bCs/>
+                <w:sz w:val="18"/>
+                <w:szCs w:val="18"/>
+              </w:rPr>
+              <w:t>Work item</w:t>
+            </w:r>
+          </w:p>
+        </w:tc>
+        <w:tc>
+          <w:tcPr>
+            <w:tcW w:w="851" w:type="dxa"/>
+            <w:tcBorders>
+              <w:top w:val="outset" w:sz="6" w:space="0" w:color="auto"/>
+              <w:left w:val="outset" w:sz="6" w:space="0" w:color="auto"/>
+              <w:bottom w:val="outset" w:sz="6" w:space="0" w:color="auto"/>
+              <w:right w:val="outset" w:sz="6" w:space="0" w:color="auto"/>
+            </w:tcBorders>
+            <w:shd w:val="clear" w:color="auto" w:fill="FFFFFF"/>
+            <w:vAlign w:val="center"/>
+            <w:hideMark/>
+          </w:tcPr>
+          <w:p>
+            <w:pPr>
+              <w:jc w:val="center"/>
+              <w:rPr>
+                <w:rFonts w:ascii="Verdana" w:hAnsi="Verdana"/>
+                <w:b/>
+                <w:bCs/>
+                <w:sz w:val="18"/>
+                <w:szCs w:val="18"/>
+              </w:rPr>
+            </w:pPr>
+            <w:r>
+              <w:rPr>
+                <w:rFonts w:ascii="Verdana" w:hAnsi="Verdana"/>
+                <w:b/>
+                <w:bCs/>
+                <w:sz w:val="18"/>
+                <w:szCs w:val="18"/>
+              </w:rPr>
+              <w:t>Version</w:t>
+            </w:r>
+          </w:p>
+        </w:tc>
+        <w:tc>
+          <w:tcPr>
+            <w:tcW w:w="5103" w:type="dxa"/>
+            <w:tcBorders>
+              <w:top w:val="outset" w:sz="6" w:space="0" w:color="auto"/>
+              <w:left w:val="outset" w:sz="6" w:space="0" w:color="auto"/>
+              <w:bottom w:val="outset" w:sz="6" w:space="0" w:color="auto"/>
+              <w:right w:val="outset" w:sz="6" w:space="0" w:color="auto"/>
+            </w:tcBorders>
+            <w:shd w:val="clear" w:color="auto" w:fill="FFFFFF"/>
+            <w:vAlign w:val="center"/>
+            <w:hideMark/>
+          </w:tcPr>
+          <w:p>
+            <w:pPr>
+              <w:jc w:val="center"/>
+              <w:rPr>
+                <w:rFonts w:ascii="Verdana" w:hAnsi="Verdana"/>
+                <w:b/>
+                <w:bCs/>
+                <w:sz w:val="18"/>
+                <w:szCs w:val="18"/>
+              </w:rPr>
+            </w:pPr>
+            <w:r>
+              <w:rPr>
+                <w:rFonts w:ascii="Verdana" w:hAnsi="Verdana"/>
+                <w:b/>
+                <w:bCs/>
+                <w:sz w:val="18"/>
+                <w:szCs w:val="18"/>
+              </w:rPr>
+              <w:t>Subject / Title</w:t>
+            </w:r>
+          </w:p>
+        </w:tc>
+        <w:tc>
+          <w:tcPr>
+            <w:tcW w:w="907" w:type="dxa"/>
+            <w:tcBorders>
+              <w:top w:val="outset" w:sz="6" w:space="0" w:color="auto"/>
+              <w:left w:val="outset" w:sz="6" w:space="0" w:color="auto"/>
+              <w:bottom w:val="outset" w:sz="6" w:space="0" w:color="auto"/>
+              <w:right w:val="outset" w:sz="6" w:space="0" w:color="auto"/>
+            </w:tcBorders>
+            <w:shd w:val="clear" w:color="auto" w:fill="FFFFFF"/>
+            <w:vAlign w:val="center"/>
+            <w:hideMark/>
+          </w:tcPr>
+          <w:p>
+            <w:pPr>
+              <w:jc w:val="center"/>
+              <w:rPr>
+                <w:rFonts w:ascii="Verdana" w:hAnsi="Verdana"/>
+                <w:b/>
+                <w:bCs/>
+                <w:sz w:val="18"/>
+                <w:szCs w:val="18"/>
+              </w:rPr>
+            </w:pPr>
+            <w:r>
+              <w:rPr>
+                <w:rFonts w:ascii="Verdana" w:hAnsi="Verdana"/>
+                <w:b/>
+                <w:bCs/>
+                <w:sz w:val="18"/>
+                <w:szCs w:val="18"/>
+              </w:rPr>
+              <w:t>Approval process</w:t>
+            </w:r>
+          </w:p>
+        </w:tc>
+        <w:tc>
+          <w:tcPr>
+            <w:tcW w:w="992" w:type="dxa"/>
+            <w:tcBorders>
+              <w:top w:val="outset" w:sz="6" w:space="0" w:color="auto"/>
+              <w:left w:val="outset" w:sz="6" w:space="0" w:color="auto"/>
+              <w:bottom w:val="outset" w:sz="6" w:space="0" w:color="auto"/>
+              <w:right w:val="outset" w:sz="6" w:space="0" w:color="auto"/>
+            </w:tcBorders>
+            <w:shd w:val="clear" w:color="auto" w:fill="FFFFFF"/>
+            <w:vAlign w:val="center"/>
+            <w:hideMark/>
+          </w:tcPr>
+          <w:p>
+            <w:pPr>
+              <w:jc w:val="center"/>
+              <w:rPr>
+                <w:rFonts w:ascii="Verdana" w:hAnsi="Verdana"/>
+                <w:b/>
+                <w:bCs/>
+                <w:sz w:val="18"/>
+                <w:szCs w:val="18"/>
+              </w:rPr>
+            </w:pPr>
+            <w:r>
+              <w:rPr>
+                <w:rFonts w:ascii="Verdana" w:hAnsi="Verdana"/>
+                <w:b/>
+                <w:bCs/>
+                <w:sz w:val="18"/>
+                <w:szCs w:val="18"/>
+              </w:rPr>
+              <w:t>Priority</w:t>
+            </w:r>
+          </w:p>
+        </w:tc>
+        <w:tc>
+          <w:tcPr>
+            <w:tcW w:w="851" w:type="dxa"/>
+            <w:tcBorders>
+              <w:top w:val="outset" w:sz="6" w:space="0" w:color="auto"/>
+              <w:left w:val="outset" w:sz="6" w:space="0" w:color="auto"/>
+              <w:bottom w:val="outset" w:sz="6" w:space="0" w:color="auto"/>
+              <w:right w:val="outset" w:sz="6" w:space="0" w:color="auto"/>
+            </w:tcBorders>
+            <w:shd w:val="clear" w:color="auto" w:fill="FFFFFF"/>
+            <w:vAlign w:val="center"/>
+            <w:hideMark/>
+          </w:tcPr>
+          <w:p>
+            <w:pPr>
+              <w:jc w:val="center"/>
+              <w:rPr>
+                <w:rFonts w:ascii="Verdana" w:hAnsi="Verdana"/>
+                <w:b/>
+                <w:bCs/>
+                <w:sz w:val="18"/>
+                <w:szCs w:val="18"/>
+              </w:rPr>
+            </w:pPr>
+            <w:r>
+              <w:rPr>
+                <w:rFonts w:ascii="Verdana" w:hAnsi="Verdana"/>
+                <w:b/>
+                <w:bCs/>
+                <w:sz w:val="18"/>
+                <w:szCs w:val="18"/>
+              </w:rPr>
+              <w:t>Timing</w:t>
+            </w:r>
+          </w:p>
+        </w:tc>
+        <w:tc>
+          <w:tcPr>
+            <w:tcW w:w="1985" w:type="dxa"/>
+            <w:tcBorders>
+              <w:top w:val="outset" w:sz="6" w:space="0" w:color="auto"/>
+              <w:left w:val="outset" w:sz="6" w:space="0" w:color="auto"/>
+              <w:bottom w:val="outset" w:sz="6" w:space="0" w:color="auto"/>
+              <w:right w:val="outset" w:sz="6" w:space="0" w:color="auto"/>
+            </w:tcBorders>
+            <w:shd w:val="clear" w:color="auto" w:fill="FFFFFF"/>
+            <w:vAlign w:val="center"/>
+            <w:hideMark/>
+          </w:tcPr>
+          <w:p>
+            <w:pPr>
+              <w:jc w:val="center"/>
+              <w:rPr>
+                <w:rFonts w:ascii="Verdana" w:hAnsi="Verdana"/>
+                <w:b/>
+                <w:bCs/>
+                <w:sz w:val="18"/>
+                <w:szCs w:val="18"/>
+              </w:rPr>
+            </w:pPr>
+            <w:r>
+              <w:rPr>
+                <w:rFonts w:ascii="Verdana" w:hAnsi="Verdana"/>
+                <w:b/>
+                <w:bCs/>
+                <w:sz w:val="18"/>
+                <w:szCs w:val="18"/>
+              </w:rPr>
+              <w:t>Editor(s)</w:t>
+            </w:r>
+          </w:p>
+        </w:tc>
+        <w:tc>
+          <w:tcPr>
+            <w:tcW w:w="1985" w:type="dxa"/>
+            <w:tcBorders>
+              <w:top w:val="outset" w:sz="6" w:space="0" w:color="auto"/>
+              <w:left w:val="outset" w:sz="6" w:space="0" w:color="auto"/>
+              <w:bottom w:val="outset" w:sz="6" w:space="0" w:color="auto"/>
+              <w:right w:val="outset" w:sz="6" w:space="0" w:color="auto"/>
+            </w:tcBorders>
+            <w:shd w:val="clear" w:color="auto" w:fill="FFFFFF"/>
+            <w:vAlign w:val="center"/>
+            <w:hideMark/>
+          </w:tcPr>
+          <w:p>
+            <w:pPr>
+              <w:jc w:val="center"/>
+              <w:rPr>
+                <w:rFonts w:ascii="Verdana" w:hAnsi="Verdana"/>
+                <w:b/>
+                <w:bCs/>
+                <w:sz w:val="18"/>
+                <w:szCs w:val="18"/>
+              </w:rPr>
+            </w:pPr>
+            <w:r>
+              <w:rPr>
+                <w:rFonts w:ascii="Verdana" w:hAnsi="Verdana"/>
+                <w:b/>
+                <w:bCs/>
+                <w:sz w:val="18"/>
+                <w:szCs w:val="18"/>
+              </w:rPr>
+              <w:t>Base text(s)</w:t>
+            </w:r>
+          </w:p>
+        </w:tc>
+        <w:tc>
+          <w:tcPr>
+            <w:tcW w:w="1134" w:type="dxa"/>
+            <w:tcBorders>
+              <w:top w:val="outset" w:sz="6" w:space="0" w:color="auto"/>
+              <w:left w:val="outset" w:sz="6" w:space="0" w:color="auto"/>
+              <w:bottom w:val="outset" w:sz="6" w:space="0" w:color="auto"/>
+              <w:right w:val="outset" w:sz="6" w:space="0" w:color="auto"/>
+            </w:tcBorders>
+            <w:shd w:val="clear" w:color="auto" w:fill="FFFFFF"/>
+            <w:vAlign w:val="center"/>
+            <w:hideMark/>
+          </w:tcPr>
+          <w:p>
+            <w:pPr>
+              <w:jc w:val="center"/>
+              <w:rPr>
+                <w:rFonts w:ascii="Verdana" w:hAnsi="Verdana"/>
+                <w:b/>
+                <w:bCs/>
+                <w:sz w:val="18"/>
+                <w:szCs w:val="18"/>
+              </w:rPr>
+            </w:pPr>
+            <w:r>
+              <w:rPr>
+                <w:rFonts w:ascii="Verdana" w:hAnsi="Verdana"/>
+                <w:b/>
+                <w:bCs/>
+                <w:sz w:val="18"/>
+                <w:szCs w:val="18"/>
+              </w:rPr>
+              <w:t>Liaison relationship</w:t>
+            </w:r>
+          </w:p>
+        </w:tc>
+      </w:tr>
+      <w:tr>
+        <w:tc>
+          <w:tcPr>
+            <w:tcW w:w="1134" w:type="dxa"/>
+            <w:tcBorders>
+              <w:top w:val="outset" w:sz="6" w:space="0" w:color="auto"/>
+              <w:left w:val="outset" w:sz="6" w:space="0" w:color="auto"/>
+              <w:bottom w:val="outset" w:sz="6" w:space="0" w:color="auto"/>
+              <w:right w:val="outset" w:sz="6" w:space="0" w:color="auto"/>
+            </w:tcBorders>
+            <w:shd w:val="clear" w:color="auto" w:fill="FFFFFF"/>
+            <w:vAlign w:val="center"/>
+            <w:hideMark/>
+          </w:tcPr>
+          <w:p>
+            <w:pPr>
+              <w:rPr>
+                <w:rFonts w:ascii="Verdana" w:hAnsi="Verdana"/>
+                <w:sz w:val="18"/>
+                <w:szCs w:val="18"/>
+              </w:rPr>
+            </w:pPr>
+            <w:r>
+              <w:rPr>
+                <w:rFonts w:ascii="Verdana" w:hAnsi="Verdana"/>
+                <w:sz w:val="18"/>
+                <w:szCs w:val="18"/>
+              </w:rPr>
+              <w:t>WP_WorkItem</w:t>
+            </w:r>
+          </w:p>
+        </w:tc>
+        <w:tc>
+          <w:tcPr>
+            <w:tcW w:w="851" w:type="dxa"/>
+            <w:tcBorders>
+              <w:top w:val="outset" w:sz="6" w:space="0" w:color="auto"/>
+              <w:left w:val="outset" w:sz="6" w:space="0" w:color="auto"/>
+              <w:bottom w:val="outset" w:sz="6" w:space="0" w:color="auto"/>
+              <w:right w:val="outset" w:sz="6" w:space="0" w:color="auto"/>
+            </w:tcBorders>
+            <w:shd w:val="clear" w:color="auto" w:fill="FFFFFF"/>
+            <w:vAlign w:val="center"/>
+            <w:hideMark/>
+          </w:tcPr>
+          <w:p>
+            <w:pPr>
+              <w:jc w:val="center"/>
+              <w:rPr>
+                <w:rFonts w:ascii="Verdana" w:hAnsi="Verdana"/>
+                <w:sz w:val="18"/>
+                <w:szCs w:val="18"/>
+              </w:rPr>
+            </w:pPr>
+            <w:r>
+              <w:rPr>
+                <w:rFonts w:ascii="Verdana" w:hAnsi="Verdana"/>
+                <w:sz w:val="18"/>
+                <w:szCs w:val="18"/>
+              </w:rPr>
+              <w:t>WP_Version</w:t>
+            </w:r>
+          </w:p>
+        </w:tc>
+        <w:tc>
+          <w:tcPr>
+            <w:tcW w:w="5103" w:type="dxa"/>
+            <w:tcBorders>
+              <w:top w:val="outset" w:sz="6" w:space="0" w:color="auto"/>
+              <w:left w:val="outset" w:sz="6" w:space="0" w:color="auto"/>
+              <w:bottom w:val="outset" w:sz="6" w:space="0" w:color="auto"/>
+              <w:right w:val="outset" w:sz="6" w:space="0" w:color="auto"/>
+            </w:tcBorders>
+            <w:shd w:val="clear" w:color="auto" w:fill="FFFFFF"/>
+            <w:vAlign w:val="center"/>
+            <w:hideMark/>
+          </w:tcPr>
+          <w:p>
+            <w:pPr>
+              <w:rPr>
+                <w:rFonts w:ascii="Verdana" w:hAnsi="Verdana"/>
+                <w:sz w:val="18"/>
+                <w:szCs w:val="18"/>
+              </w:rPr>
+            </w:pPr>
+            <w:r>
+              <w:rPr>
+                <w:rFonts w:ascii="Verdana" w:hAnsi="Verdana"/>
+                <w:sz w:val="18"/>
+                <w:szCs w:val="18"/>
+              </w:rPr>
+              <w:t>WP_Title</w:t>
+            </w:r>
+          </w:p>
+        </w:tc>
+        <w:tc>
+          <w:tcPr>
+            <w:tcW w:w="907" w:type="dxa"/>
+            <w:tcBorders>
+              <w:top w:val="outset" w:sz="6" w:space="0" w:color="auto"/>
+              <w:left w:val="outset" w:sz="6" w:space="0" w:color="auto"/>
+              <w:bottom w:val="outset" w:sz="6" w:space="0" w:color="auto"/>
+              <w:right w:val="outset" w:sz="6" w:space="0" w:color="auto"/>
+            </w:tcBorders>
+            <w:shd w:val="clear" w:color="auto" w:fill="FFFFFF"/>
+            <w:vAlign w:val="center"/>
+            <w:hideMark/>
+          </w:tcPr>
+          <w:p>
+            <w:pPr>
+              <w:jc w:val="center"/>
+              <w:rPr>
+                <w:rFonts w:ascii="Verdana" w:hAnsi="Verdana"/>
+                <w:sz w:val="18"/>
+                <w:szCs w:val="18"/>
+              </w:rPr>
+            </w:pPr>
+            <w:r>
+              <w:rPr>
+                <w:rFonts w:ascii="Verdana" w:hAnsi="Verdana"/>
+                <w:sz w:val="18"/>
+                <w:szCs w:val="18"/>
+              </w:rPr>
+              <w:t>WP_Process</w:t>
+            </w:r>
+          </w:p>
+        </w:tc>
+        <w:tc>
+          <w:tcPr>
+            <w:tcW w:w="992" w:type="dxa"/>
+            <w:tcBorders>
+              <w:top w:val="outset" w:sz="6" w:space="0" w:color="auto"/>
+              <w:left w:val="outset" w:sz="6" w:space="0" w:color="auto"/>
+              <w:bottom w:val="outset" w:sz="6" w:space="0" w:color="auto"/>
+              <w:right w:val="outset" w:sz="6" w:space="0" w:color="auto"/>
+            </w:tcBorders>
+            <w:shd w:val="clear" w:color="auto" w:fill="FFFFFF"/>
+            <w:vAlign w:val="center"/>
+            <w:hideMark/>
+          </w:tcPr>
+          <w:p>
+            <w:pPr>
+              <w:jc w:val="center"/>
+              <w:rPr>
+                <w:rFonts w:ascii="Verdana" w:hAnsi="Verdana"/>
+                <w:sz w:val="18"/>
+                <w:szCs w:val="18"/>
+              </w:rPr>
+            </w:pPr>
+            <w:r>
+              <w:rPr>
+                <w:rFonts w:ascii="Verdana" w:hAnsi="Verdana"/>
+                <w:sz w:val="18"/>
+                <w:szCs w:val="18"/>
+              </w:rPr>
+              <w:t>WP_Priority</w:t>
+            </w:r>
+          </w:p>
+        </w:tc>
+        <w:tc>
+          <w:tcPr>
+            <w:tcW w:w="851" w:type="dxa"/>
+            <w:tcBorders>
+              <w:top w:val="outset" w:sz="6" w:space="0" w:color="auto"/>
+              <w:left w:val="outset" w:sz="6" w:space="0" w:color="auto"/>
+              <w:bottom w:val="outset" w:sz="6" w:space="0" w:color="auto"/>
+              <w:right w:val="outset" w:sz="6" w:space="0" w:color="auto"/>
+            </w:tcBorders>
+            <w:shd w:val="clear" w:color="auto" w:fill="FFFFFF"/>
+            <w:vAlign w:val="center"/>
+            <w:hideMark/>
+          </w:tcPr>
+          <w:p>
+            <w:pPr>
+              <w:jc w:val="center"/>
+              <w:rPr>
+                <w:rFonts w:ascii="Verdana" w:hAnsi="Verdana"/>
+                <w:sz w:val="18"/>
+                <w:szCs w:val="18"/>
+              </w:rPr>
+            </w:pPr>
+            <w:r>
+              <w:rPr>
+                <w:rFonts w:ascii="Verdana" w:hAnsi="Verdana"/>
+                <w:sz w:val="18"/>
+                <w:szCs w:val="18"/>
+              </w:rPr>
+              <w:t>WP_Timing</w:t>
+            </w:r>
+          </w:p>
+        </w:tc>
+        <w:tc>
+          <w:tcPr>
+            <w:tcW w:w="1985" w:type="dxa"/>
+            <w:tcBorders>
+              <w:top w:val="outset" w:sz="6" w:space="0" w:color="auto"/>
+              <w:left w:val="outset" w:sz="6" w:space="0" w:color="auto"/>
+              <w:bottom w:val="outset" w:sz="6" w:space="0" w:color="auto"/>
+              <w:right w:val="outset" w:sz="6" w:space="0" w:color="auto"/>
+            </w:tcBorders>
+            <w:shd w:val="clear" w:color="auto" w:fill="FFFFFF"/>
+            <w:vAlign w:val="center"/>
+            <w:hideMark/>
+          </w:tcPr>
+          <w:p>
+            <w:pPr>
+              <w:rPr>
+                <w:rFonts w:ascii="Verdana" w:hAnsi="Verdana"/>
+                <w:sz w:val="18"/>
+                <w:szCs w:val="18"/>
+              </w:rPr>
+            </w:pPr>
+            <w:r>
+              <w:rPr>
+                <w:rFonts w:ascii="Verdana" w:hAnsi="Verdana"/>
+                <w:sz w:val="18"/>
+                <w:szCs w:val="18"/>
+              </w:rPr>
+              <w:t>WP_Editors</w:t>
+            </w:r>
+          </w:p>
+        </w:tc>
+        <w:tc>
+          <w:tcPr>
+            <w:tcW w:w="1985" w:type="dxa"/>
+            <w:tcBorders>
+              <w:top w:val="outset" w:sz="6" w:space="0" w:color="auto"/>
+              <w:left w:val="outset" w:sz="6" w:space="0" w:color="auto"/>
+              <w:bottom w:val="outset" w:sz="6" w:space="0" w:color="auto"/>
+              <w:right w:val="outset" w:sz="6" w:space="0" w:color="auto"/>
+            </w:tcBorders>
+            <w:shd w:val="clear" w:color="auto" w:fill="FFFFFF"/>
+            <w:vAlign w:val="center"/>
+            <w:hideMark/>
+          </w:tcPr>
+          <w:p>
+            <w:pPr>
+              <w:rPr>
+                <w:rFonts w:ascii="Verdana" w:hAnsi="Verdana"/>
+                <w:sz w:val="18"/>
+                <w:szCs w:val="18"/>
+              </w:rPr>
+            </w:pPr>
+            <w:r>
+              <w:rPr>
+                <w:rFonts w:ascii="Verdana" w:hAnsi="Verdana"/>
+                <w:sz w:val="18"/>
+                <w:szCs w:val="18"/>
+              </w:rPr>
+              <w:t>WP_BaseTexts</w:t>
+            </w:r>
+          </w:p>
+        </w:tc>
+        <w:tc>
+          <w:tcPr>
+            <w:tcW w:w="1134" w:type="dxa"/>
+            <w:tcBorders>
+              <w:top w:val="outset" w:sz="6" w:space="0" w:color="auto"/>
+              <w:left w:val="outset" w:sz="6" w:space="0" w:color="auto"/>
+              <w:bottom w:val="outset" w:sz="6" w:space="0" w:color="auto"/>
+              <w:right w:val="outset" w:sz="6" w:space="0" w:color="auto"/>
+            </w:tcBorders>
+            <w:shd w:val="clear" w:color="auto" w:fill="FFFFFF"/>
+            <w:vAlign w:val="center"/>
+            <w:hideMark/>
+          </w:tcPr>
+          <w:p>
+            <w:pPr>
+              <w:rPr>
+                <w:rFonts w:ascii="Verdana" w:hAnsi="Verdana"/>
+                <w:sz w:val="18"/>
+                <w:szCs w:val="18"/>
+              </w:rPr>
+            </w:pPr>
+            <w:r>
+              <w:rPr>
+                <w:rFonts w:ascii="Verdana" w:hAnsi="Verdana"/>
+                <w:sz w:val="18"/>
+                <w:szCs w:val="18"/>
+              </w:rPr>
+              <w:t>WP_Relationship</w:t>
+            </w:r>
+          </w:p>
+        </w:tc>
+      </w:tr>
+    </w:tbl>
     <w:p>
       <w:pPr>
         <w:spacing w:before="0" w:after="160" w:line="259" w:lineRule="auto"/>
         <w:sectPr>
-          <w:footerReference w:type="first" r:id="rId18"/>
+          <w:footerReference w:type="first" r:id="rId17"/>
           <w:pgSz w:w="16840" w:h="11907" w:orient="landscape" w:code="9"/>
           <w:pgMar w:top="1134" w:right="1417" w:bottom="1134" w:left="1417" w:header="720" w:footer="720" w:gutter="0"/>
           <w:cols w:space="720"/>
@@ -6044,7 +6568,7 @@
       </w:r>
     </w:p>
     <w:sectPr>
-      <w:headerReference w:type="default" r:id="rId19"/>
+      <w:headerReference w:type="default" r:id="rId18"/>
       <w:pgSz w:w="11907" w:h="16840" w:code="9"/>
       <w:pgMar w:top="1417" w:right="1134" w:bottom="1417" w:left="1134" w:header="720" w:footer="720" w:gutter="0"/>
       <w:cols w:space="720"/>
@@ -10651,9 +11175,9 @@
     <w:altName w:val="ＭＳ 明朝"/>
     <w:panose1 w:val="02020609040205080304"/>
     <w:charset w:val="80"/>
-    <w:family w:val="roman"/>
+    <w:family w:val="modern"/>
     <w:pitch w:val="fixed"/>
-    <w:sig w:usb0="00000001" w:usb1="08070000" w:usb2="00000010" w:usb3="00000000" w:csb0="00020000" w:csb1="00000000"/>
+    <w:sig w:usb0="E00002FF" w:usb1="6AC7FDFB" w:usb2="08000012" w:usb3="00000000" w:csb0="0002009F" w:csb1="00000000"/>
   </w:font>
   <w:font w:name="Batang">
     <w:altName w:val="바탕"/>
@@ -10675,14 +11199,21 @@
     <w:charset w:val="00"/>
     <w:family w:val="roman"/>
     <w:pitch w:val="variable"/>
-    <w:sig w:usb0="E00006FF" w:usb1="420024FF" w:usb2="02000000" w:usb3="00000000" w:csb0="0000019F" w:csb1="00000000"/>
+    <w:sig w:usb0="A00002EF" w:usb1="4000004B" w:usb2="00000000" w:usb3="00000000" w:csb0="0000009F" w:csb1="00000000"/>
+  </w:font>
+  <w:font w:name="Verdana">
+    <w:panose1 w:val="020B0604030504040204"/>
+    <w:charset w:val="00"/>
+    <w:family w:val="swiss"/>
+    <w:pitch w:val="variable"/>
+    <w:sig w:usb0="A10006FF" w:usb1="4000205B" w:usb2="00000010" w:usb3="00000000" w:csb0="0000019F" w:csb1="00000000"/>
   </w:font>
   <w:font w:name="Arial Unicode MS">
     <w:panose1 w:val="020B0604020202020204"/>
-    <w:charset w:val="00"/>
-    <w:family w:val="roman"/>
+    <w:charset w:val="80"/>
+    <w:family w:val="swiss"/>
     <w:pitch w:val="variable"/>
-    <w:sig w:usb0="00000003" w:usb1="00000000" w:usb2="00000000" w:usb3="00000000" w:csb0="00000001" w:csb1="00000000"/>
+    <w:sig w:usb0="F7FFAFFF" w:usb1="E9DFFFFF" w:usb2="0000003F" w:usb3="00000000" w:csb0="003F01FF" w:csb1="00000000"/>
   </w:font>
   <w:font w:name="Malgun Gothic">
     <w:panose1 w:val="020B0503020000020004"/>
@@ -10744,6 +11275,7 @@
     <w:rsid w:val="000B2FD5"/>
     <w:rsid w:val="000E25BB"/>
     <w:rsid w:val="00107958"/>
+    <w:rsid w:val="00144AD9"/>
     <w:rsid w:val="001A1C4C"/>
     <w:rsid w:val="002507CD"/>
     <w:rsid w:val="00252384"/>
@@ -10754,6 +11286,7 @@
     <w:rsid w:val="00325284"/>
     <w:rsid w:val="00325869"/>
     <w:rsid w:val="00341653"/>
+    <w:rsid w:val="00347E18"/>
     <w:rsid w:val="003962CD"/>
     <w:rsid w:val="003B491B"/>
     <w:rsid w:val="003F520B"/>
@@ -10790,6 +11323,7 @@
     <w:rsid w:val="008D554D"/>
     <w:rsid w:val="00947D8D"/>
     <w:rsid w:val="00992675"/>
+    <w:rsid w:val="00994FF6"/>
     <w:rsid w:val="009A4B03"/>
     <w:rsid w:val="009F2F69"/>
     <w:rsid w:val="00A1027C"/>
@@ -11839,6 +12373,15 @@
 </file>
 
 <file path=customXml/item2.xml><?xml version="1.0" encoding="utf-8"?>
+<?mso-contentType ?>
+<FormTemplates xmlns="http://schemas.microsoft.com/sharepoint/v3/contenttype/forms">
+  <Display>DocumentLibraryForm</Display>
+  <Edit>DocumentLibraryForm</Edit>
+  <New>DocumentLibraryForm</New>
+</FormTemplates>
+</file>
+
+<file path=customXml/item3.xml><?xml version="1.0" encoding="utf-8"?>
 <p:properties xmlns:p="http://schemas.microsoft.com/office/2006/metadata/properties" xmlns:xsi="http://www.w3.org/2001/XMLSchema-instance" xmlns:pc="http://schemas.microsoft.com/office/infopath/2007/PartnerControls">
   <documentManagement>
     <When xmlns="3f6fad35-1f81-480e-a4e5-6e5474dcfb96" xsi:nil="true"/>
@@ -11861,15 +12404,6 @@
 </p:properties>
 </file>
 
-<file path=customXml/item3.xml><?xml version="1.0" encoding="utf-8"?>
-<?mso-contentType ?>
-<FormTemplates xmlns="http://schemas.microsoft.com/sharepoint/v3/contenttype/forms">
-  <Display>DocumentLibraryForm</Display>
-  <Edit>DocumentLibraryForm</Edit>
-  <New>DocumentLibraryForm</New>
-</FormTemplates>
-</file>
-
 <file path=customXml/itemProps1.xml><?xml version="1.0" encoding="utf-8"?>
 <ds:datastoreItem xmlns:ds="http://schemas.openxmlformats.org/officeDocument/2006/customXml" ds:itemID="{15D33395-2A06-47C4-8E8C-930225F12A08}">
   <ds:schemaRefs>
@@ -11890,6 +12424,14 @@
 </file>
 
 <file path=customXml/itemProps2.xml><?xml version="1.0" encoding="utf-8"?>
+<ds:datastoreItem xmlns:ds="http://schemas.openxmlformats.org/officeDocument/2006/customXml" ds:itemID="{33751D69-C054-4D4D-81C3-C6AE3340C6F4}">
+  <ds:schemaRefs>
+    <ds:schemaRef ds:uri="http://schemas.microsoft.com/sharepoint/v3/contenttype/forms"/>
+  </ds:schemaRefs>
+</ds:datastoreItem>
+</file>
+
+<file path=customXml/itemProps3.xml><?xml version="1.0" encoding="utf-8"?>
 <ds:datastoreItem xmlns:ds="http://schemas.openxmlformats.org/officeDocument/2006/customXml" ds:itemID="{EF8523CC-DEB2-463D-9A27-DF0B8D2CAEC3}">
   <ds:schemaRefs>
     <ds:schemaRef ds:uri="http://schemas.microsoft.com/office/2006/metadata/properties"/>
@@ -11898,12 +12440,4 @@
     <ds:schemaRef ds:uri="http://schemas.microsoft.com/sharepoint.v3"/>
   </ds:schemaRefs>
 </ds:datastoreItem>
-</file>
-
-<file path=customXml/itemProps3.xml><?xml version="1.0" encoding="utf-8"?>
-<ds:datastoreItem xmlns:ds="http://schemas.openxmlformats.org/officeDocument/2006/customXml" ds:itemID="{33751D69-C054-4D4D-81C3-C6AE3340C6F4}">
-  <ds:schemaRefs>
-    <ds:schemaRef ds:uri="http://schemas.microsoft.com/sharepoint/v3/contenttype/forms"/>
-  </ds:schemaRefs>
-</ds:datastoreItem>
 </file>
</xml_diff>

<commit_message>
Updated documents referencing, added links to work programme, updated links creation and format, added QALL.
</commit_message>
<xml_diff>
--- a/template.docx
+++ b/template.docx
@@ -35,9 +35,9 @@
               <w:spacing w:before="0"/>
               <w:jc w:val="center"/>
             </w:pPr>
-            <w:bookmarkStart w:id="0" w:name="dtableau"/>
+            <w:bookmarkStart w:id="0" w:name="dnum" w:colFirst="2" w:colLast="2"/>
             <w:bookmarkStart w:id="1" w:name="dsg" w:colFirst="1" w:colLast="1"/>
-            <w:bookmarkStart w:id="2" w:name="dnum" w:colFirst="2" w:colLast="2"/>
+            <w:bookmarkStart w:id="2" w:name="dtableau"/>
             <w:r>
               <w:rPr>
                 <w:noProof/>
@@ -189,6 +189,7 @@
             <w:r>
               <w:t>-</w:t>
             </w:r>
+            <w:proofErr w:type="spellStart"/>
             <w:r>
               <w:t>TD</w:t>
             </w:r>
@@ -204,10 +205,11 @@
               </w:rPr>
               <w:t>n</w:t>
             </w:r>
+            <w:proofErr w:type="spellEnd"/>
           </w:p>
         </w:tc>
       </w:tr>
-      <w:bookmarkEnd w:id="2"/>
+      <w:bookmarkEnd w:id="0"/>
       <w:tr>
         <w:trPr>
           <w:cantSplit/>
@@ -320,9 +322,6 @@
               <w:t xml:space="preserve">Original: </w:t>
             </w:r>
             <w:r>
-              <w:rPr>
-                <w:highlight w:val="yellow"/>
-              </w:rPr>
               <w:t>English</w:t>
             </w:r>
           </w:p>
@@ -563,7 +562,7 @@
           </w:p>
         </w:tc>
       </w:tr>
-      <w:bookmarkEnd w:id="0"/>
+      <w:bookmarkEnd w:id="2"/>
       <w:bookmarkEnd w:id="7"/>
       <w:tr>
         <w:trPr>
@@ -864,7 +863,13 @@
               <w:rPr>
                 <w:highlight w:val="yellow"/>
               </w:rPr>
-              <w:t>[Insert an abstract under 200 words that describes the content of the contribution in a form suitable for inclusion in the meeting report as a summary of the content of the document, including a clear description of any proposals it may contain. See also Rec.A.2, clause I.1.2 for guidance.]</w:t>
+              <w:t>[Insert an abstract</w:t>
+            </w:r>
+            <w:r>
+              <w:rPr>
+                <w:highlight w:val="yellow"/>
+              </w:rPr>
+              <w:t>]</w:t>
             </w:r>
           </w:p>
         </w:tc>
@@ -937,7 +942,21 @@
         <w:rPr>
           <w:lang w:val="en-US"/>
         </w:rPr>
-        <w:t xml:space="preserve">/12 matters is </w:t>
+        <w:t xml:space="preserve">/12 matters </w:t>
+      </w:r>
+      <w:proofErr w:type="gramStart"/>
+      <w:r>
+        <w:rPr>
+          <w:lang w:val="en-US"/>
+        </w:rPr>
+        <w:t>is</w:t>
+      </w:r>
+      <w:proofErr w:type="gramEnd"/>
+      <w:r>
+        <w:rPr>
+          <w:lang w:val="en-US"/>
+        </w:rPr>
+        <w:t xml:space="preserve"> </w:t>
       </w:r>
       <w:r>
         <w:t>t</w:t>
@@ -1195,12 +1214,28 @@
         </w:rPr>
         <w:t xml:space="preserve"> </w:t>
       </w:r>
-      <w:r>
-        <w:rPr>
-          <w:highlight w:val="yellow"/>
-        </w:rPr>
-        <w:t>Y.xxxx, P.vvvv</w:t>
-      </w:r>
+      <w:proofErr w:type="spellStart"/>
+      <w:r>
+        <w:rPr>
+          <w:highlight w:val="yellow"/>
+        </w:rPr>
+        <w:t>Y.xxxx</w:t>
+      </w:r>
+      <w:proofErr w:type="spellEnd"/>
+      <w:r>
+        <w:rPr>
+          <w:highlight w:val="yellow"/>
+        </w:rPr>
+        <w:t xml:space="preserve">, </w:t>
+      </w:r>
+      <w:proofErr w:type="spellStart"/>
+      <w:r>
+        <w:rPr>
+          <w:highlight w:val="yellow"/>
+        </w:rPr>
+        <w:t>P.vvvv</w:t>
+      </w:r>
+      <w:proofErr w:type="spellEnd"/>
     </w:p>
     <w:p>
       <w:pPr>
@@ -1377,7 +1412,25 @@
           <w:iCs/>
           <w:highlight w:val="yellow"/>
         </w:rPr>
-        <w:t>Add summary of interim activities, if any</w:t>
+        <w:t xml:space="preserve">Add summary of interim </w:t>
+      </w:r>
+      <w:proofErr w:type="gramStart"/>
+      <w:r>
+        <w:rPr>
+          <w:i/>
+          <w:iCs/>
+          <w:highlight w:val="yellow"/>
+        </w:rPr>
+        <w:t>activities, if</w:t>
+      </w:r>
+      <w:proofErr w:type="gramEnd"/>
+      <w:r>
+        <w:rPr>
+          <w:i/>
+          <w:iCs/>
+          <w:highlight w:val="yellow"/>
+        </w:rPr>
+        <w:t xml:space="preserve"> any</w:t>
       </w:r>
     </w:p>
     <w:p>
@@ -1677,6 +1730,7 @@
         <w:pStyle w:val="Heading2"/>
       </w:pPr>
       <w:r>
+        <w:lastRenderedPageBreak/>
         <w:t>Key achievements and meeting outputs</w:t>
       </w:r>
     </w:p>
@@ -1763,6 +1817,7 @@
       <w:r>
         <w:t xml:space="preserve"> Recommendation </w:t>
       </w:r>
+      <w:proofErr w:type="spellStart"/>
       <w:r>
         <w:rPr>
           <w:i/>
@@ -1771,6 +1826,7 @@
         </w:rPr>
         <w:t>B.xyz</w:t>
       </w:r>
+      <w:proofErr w:type="spellEnd"/>
       <w:r>
         <w:t xml:space="preserve"> “</w:t>
       </w:r>
@@ -1783,7 +1839,11 @@
         <w:t>Title</w:t>
       </w:r>
       <w:r>
-        <w:t>” (TD</w:t>
+        <w:t>” (</w:t>
+      </w:r>
+      <w:proofErr w:type="spellStart"/>
+      <w:r>
+        <w:t>TD</w:t>
       </w:r>
       <w:r>
         <w:rPr>
@@ -1791,6 +1851,7 @@
         </w:rPr>
         <w:t>nnnn</w:t>
       </w:r>
+      <w:proofErr w:type="spellEnd"/>
       <w:r>
         <w:t xml:space="preserve">) for </w:t>
       </w:r>
@@ -1875,6 +1936,7 @@
       <w:r>
         <w:t xml:space="preserve">&gt; </w:t>
       </w:r>
+      <w:proofErr w:type="spellStart"/>
       <w:r>
         <w:rPr>
           <w:i/>
@@ -1883,6 +1945,7 @@
         </w:rPr>
         <w:t>B.xyz</w:t>
       </w:r>
+      <w:proofErr w:type="spellEnd"/>
       <w:r>
         <w:t xml:space="preserve"> “</w:t>
       </w:r>
@@ -1895,7 +1958,11 @@
         <w:t>Title</w:t>
       </w:r>
       <w:r>
-        <w:t>” (TD</w:t>
+        <w:t>” (</w:t>
+      </w:r>
+      <w:proofErr w:type="spellStart"/>
+      <w:r>
+        <w:t>TD</w:t>
       </w:r>
       <w:r>
         <w:rPr>
@@ -1903,6 +1970,7 @@
         </w:rPr>
         <w:t>nnnn</w:t>
       </w:r>
+      <w:proofErr w:type="spellEnd"/>
       <w:r>
         <w:t xml:space="preserve">) </w:t>
       </w:r>
@@ -1954,6 +2022,7 @@
       <w:r>
         <w:t xml:space="preserve">&gt; </w:t>
       </w:r>
+      <w:proofErr w:type="spellStart"/>
       <w:r>
         <w:rPr>
           <w:i/>
@@ -1962,6 +2031,7 @@
         </w:rPr>
         <w:t>B.xyz</w:t>
       </w:r>
+      <w:proofErr w:type="spellEnd"/>
       <w:r>
         <w:t xml:space="preserve"> “</w:t>
       </w:r>
@@ -2064,6 +2134,7 @@
       <w:r>
         <w:t>(</w:t>
       </w:r>
+      <w:proofErr w:type="spellStart"/>
       <w:r>
         <w:t>TD</w:t>
       </w:r>
@@ -2073,6 +2144,7 @@
         </w:rPr>
         <w:t>nnnn</w:t>
       </w:r>
+      <w:proofErr w:type="spellEnd"/>
       <w:r>
         <w:t xml:space="preserve">) </w:t>
       </w:r>
@@ -2140,6 +2212,7 @@
         <w:pStyle w:val="Heading3"/>
       </w:pPr>
       <w:r>
+        <w:lastRenderedPageBreak/>
         <w:t xml:space="preserve">Work </w:t>
       </w:r>
       <w:bookmarkEnd w:id="29"/>
@@ -2162,8 +2235,18 @@
           <w:iCs/>
           <w:highlight w:val="yellow"/>
         </w:rPr>
-        <w:t>Enable Track Changes mode to indicate any work programme updates in revmarks</w:t>
-      </w:r>
+        <w:t xml:space="preserve">Enable Track Changes mode to indicate any work programme updates in </w:t>
+      </w:r>
+      <w:proofErr w:type="spellStart"/>
+      <w:r>
+        <w:rPr>
+          <w:i/>
+          <w:iCs/>
+          <w:highlight w:val="yellow"/>
+        </w:rPr>
+        <w:t>revmarks</w:t>
+      </w:r>
+      <w:proofErr w:type="spellEnd"/>
     </w:p>
     <w:p/>
     <w:tbl>
@@ -2394,9 +2477,11 @@
             <w:pPr>
               <w:pStyle w:val="Tabletext"/>
             </w:pPr>
+            <w:proofErr w:type="spellStart"/>
             <w:r>
               <w:t>WP_WorkItem</w:t>
             </w:r>
+            <w:proofErr w:type="spellEnd"/>
           </w:p>
         </w:tc>
         <w:tc>
@@ -2412,9 +2497,11 @@
             <w:pPr>
               <w:pStyle w:val="Tabletext"/>
             </w:pPr>
+            <w:proofErr w:type="spellStart"/>
             <w:r>
               <w:t>WP_Version</w:t>
             </w:r>
+            <w:proofErr w:type="spellEnd"/>
           </w:p>
         </w:tc>
         <w:tc>
@@ -2430,9 +2517,11 @@
             <w:pPr>
               <w:pStyle w:val="Tabletext"/>
             </w:pPr>
+            <w:proofErr w:type="spellStart"/>
             <w:r>
               <w:t>WP_Title</w:t>
             </w:r>
+            <w:proofErr w:type="spellEnd"/>
           </w:p>
         </w:tc>
         <w:tc>
@@ -2448,9 +2537,11 @@
             <w:pPr>
               <w:pStyle w:val="Tabletext"/>
             </w:pPr>
+            <w:proofErr w:type="spellStart"/>
             <w:r>
               <w:t>WP_Process</w:t>
             </w:r>
+            <w:proofErr w:type="spellEnd"/>
           </w:p>
         </w:tc>
         <w:tc>
@@ -2466,9 +2557,11 @@
             <w:pPr>
               <w:pStyle w:val="Tabletext"/>
             </w:pPr>
+            <w:proofErr w:type="spellStart"/>
             <w:r>
               <w:t>WP_Priority</w:t>
             </w:r>
+            <w:proofErr w:type="spellEnd"/>
           </w:p>
         </w:tc>
         <w:tc>
@@ -2484,9 +2577,11 @@
             <w:pPr>
               <w:pStyle w:val="Tabletext"/>
             </w:pPr>
+            <w:proofErr w:type="spellStart"/>
             <w:r>
               <w:t>WP_Timing</w:t>
             </w:r>
+            <w:proofErr w:type="spellEnd"/>
           </w:p>
         </w:tc>
         <w:tc>
@@ -2502,9 +2597,11 @@
             <w:pPr>
               <w:pStyle w:val="Tabletext"/>
             </w:pPr>
+            <w:proofErr w:type="spellStart"/>
             <w:r>
               <w:t>WP_Editors</w:t>
             </w:r>
+            <w:proofErr w:type="spellEnd"/>
           </w:p>
         </w:tc>
         <w:tc>
@@ -2520,9 +2617,11 @@
             <w:pPr>
               <w:pStyle w:val="Tabletext"/>
             </w:pPr>
+            <w:proofErr w:type="spellStart"/>
             <w:r>
               <w:t>WP_BaseTexts</w:t>
             </w:r>
+            <w:proofErr w:type="spellEnd"/>
           </w:p>
         </w:tc>
         <w:tc>
@@ -2538,9 +2637,11 @@
             <w:pPr>
               <w:pStyle w:val="Tabletext"/>
             </w:pPr>
+            <w:proofErr w:type="spellStart"/>
             <w:r>
               <w:t>WP_Relationship</w:t>
             </w:r>
+            <w:proofErr w:type="spellEnd"/>
           </w:p>
         </w:tc>
       </w:tr>
@@ -2568,6 +2669,7 @@
       <w:bookmarkStart w:id="36" w:name="_Toc690"/>
       <w:bookmarkStart w:id="37" w:name="_Toc17142"/>
       <w:r>
+        <w:lastRenderedPageBreak/>
         <w:t xml:space="preserve">Annex </w:t>
       </w:r>
       <w:r>
@@ -2590,7 +2692,11 @@
       <w:bookmarkEnd w:id="36"/>
       <w:bookmarkEnd w:id="37"/>
       <w:r>
-        <w:t>Draft agenda for Q</w:t>
+        <w:t xml:space="preserve">Draft agenda for </w:t>
+      </w:r>
+      <w:proofErr w:type="spellStart"/>
+      <w:r>
+        <w:t>Q</w:t>
       </w:r>
       <w:r>
         <w:rPr>
@@ -2598,6 +2704,7 @@
         </w:rPr>
         <w:t>x</w:t>
       </w:r>
+      <w:proofErr w:type="spellEnd"/>
       <w:r>
         <w:t>/12</w:t>
       </w:r>
@@ -2852,6 +2959,7 @@
               </w:rPr>
               <w:t xml:space="preserve">Item 3: </w:t>
             </w:r>
+            <w:proofErr w:type="spellStart"/>
             <w:r>
               <w:rPr>
                 <w:sz w:val="22"/>
@@ -2860,6 +2968,7 @@
               </w:rPr>
               <w:t>Cnnn</w:t>
             </w:r>
+            <w:proofErr w:type="spellEnd"/>
           </w:p>
           <w:p>
             <w:pPr>
@@ -2886,6 +2995,7 @@
               </w:rPr>
               <w:t xml:space="preserve">Item 4: </w:t>
             </w:r>
+            <w:proofErr w:type="spellStart"/>
             <w:r>
               <w:rPr>
                 <w:sz w:val="22"/>
@@ -2895,6 +3005,7 @@
               </w:rPr>
               <w:t>TDnnn</w:t>
             </w:r>
+            <w:proofErr w:type="spellEnd"/>
             <w:r>
               <w:rPr>
                 <w:sz w:val="22"/>
@@ -2943,6 +3054,7 @@
               </w:rPr>
               <w:t xml:space="preserve">: </w:t>
             </w:r>
+            <w:proofErr w:type="spellStart"/>
             <w:r>
               <w:rPr>
                 <w:sz w:val="22"/>
@@ -2952,6 +3064,7 @@
               </w:rPr>
               <w:t>TDnnn</w:t>
             </w:r>
+            <w:proofErr w:type="spellEnd"/>
             <w:r>
               <w:rPr>
                 <w:sz w:val="22"/>
@@ -3085,6 +3198,7 @@
               </w:rPr>
               <w:t xml:space="preserve"> </w:t>
             </w:r>
+            <w:proofErr w:type="spellStart"/>
             <w:r>
               <w:rPr>
                 <w:sz w:val="22"/>
@@ -3099,24 +3213,35 @@
                 <w:szCs w:val="22"/>
                 <w:highlight w:val="yellow"/>
               </w:rPr>
-              <w:t xml:space="preserve">xxx, </w:t>
-            </w:r>
+              <w:t>xxx</w:t>
+            </w:r>
+            <w:proofErr w:type="spellEnd"/>
             <w:r>
               <w:rPr>
                 <w:sz w:val="22"/>
                 <w:szCs w:val="22"/>
                 <w:highlight w:val="yellow"/>
               </w:rPr>
-              <w:t>C</w:t>
-            </w:r>
+              <w:t xml:space="preserve">, </w:t>
+            </w:r>
+            <w:proofErr w:type="spellStart"/>
             <w:r>
               <w:rPr>
                 <w:sz w:val="22"/>
                 <w:szCs w:val="22"/>
                 <w:highlight w:val="yellow"/>
               </w:rPr>
+              <w:t>C</w:t>
+            </w:r>
+            <w:r>
+              <w:rPr>
+                <w:sz w:val="22"/>
+                <w:szCs w:val="22"/>
+                <w:highlight w:val="yellow"/>
+              </w:rPr>
               <w:t>zzz</w:t>
             </w:r>
+            <w:proofErr w:type="spellEnd"/>
             <w:r>
               <w:rPr>
                 <w:sz w:val="22"/>
@@ -3165,6 +3290,7 @@
               </w:rPr>
               <w:t xml:space="preserve">: </w:t>
             </w:r>
+            <w:proofErr w:type="spellStart"/>
             <w:r>
               <w:rPr>
                 <w:sz w:val="22"/>
@@ -3174,6 +3300,7 @@
               </w:rPr>
               <w:t>TDnnn</w:t>
             </w:r>
+            <w:proofErr w:type="spellEnd"/>
             <w:r>
               <w:rPr>
                 <w:sz w:val="22"/>
@@ -3264,8 +3391,18 @@
                 <w:szCs w:val="22"/>
                 <w:lang w:val="en-US"/>
               </w:rPr>
-              <w:t>Review of work programme</w:t>
-            </w:r>
+              <w:t xml:space="preserve">Review of work </w:t>
+            </w:r>
+            <w:proofErr w:type="spellStart"/>
+            <w:r>
+              <w:rPr>
+                <w:sz w:val="22"/>
+                <w:szCs w:val="22"/>
+                <w:lang w:val="en-US"/>
+              </w:rPr>
+              <w:t>programme</w:t>
+            </w:r>
+            <w:proofErr w:type="spellEnd"/>
           </w:p>
           <w:p>
             <w:pPr>
@@ -3302,6 +3439,7 @@
               </w:rPr>
               <w:t xml:space="preserve">: </w:t>
             </w:r>
+            <w:proofErr w:type="spellStart"/>
             <w:r>
               <w:rPr>
                 <w:sz w:val="22"/>
@@ -3311,6 +3449,7 @@
               </w:rPr>
               <w:t>TDnnn</w:t>
             </w:r>
+            <w:proofErr w:type="spellEnd"/>
             <w:r>
               <w:rPr>
                 <w:sz w:val="22"/>
@@ -3336,6 +3475,7 @@
               </w:rPr>
               <w:t xml:space="preserve">), </w:t>
             </w:r>
+            <w:proofErr w:type="spellStart"/>
             <w:r>
               <w:rPr>
                 <w:sz w:val="22"/>
@@ -3345,6 +3485,7 @@
               </w:rPr>
               <w:t>TDnnn</w:t>
             </w:r>
+            <w:proofErr w:type="spellEnd"/>
             <w:r>
               <w:rPr>
                 <w:sz w:val="22"/>
@@ -3416,6 +3557,7 @@
                 <w:szCs w:val="22"/>
               </w:rPr>
             </w:pPr>
+            <w:proofErr w:type="spellStart"/>
             <w:r>
               <w:rPr>
                 <w:sz w:val="22"/>
@@ -3423,6 +3565,7 @@
               </w:rPr>
               <w:t>AoB</w:t>
             </w:r>
+            <w:proofErr w:type="spellEnd"/>
           </w:p>
           <w:p>
             <w:pPr>
@@ -3471,6 +3614,7 @@
         <w:pStyle w:val="Heading1Centered"/>
       </w:pPr>
       <w:r>
+        <w:lastRenderedPageBreak/>
         <w:t xml:space="preserve">Annex </w:t>
       </w:r>
       <w:r>
@@ -3753,6 +3897,7 @@
       <w:r>
         <w:t xml:space="preserve"> Recommendation </w:t>
       </w:r>
+      <w:proofErr w:type="spellStart"/>
       <w:r>
         <w:rPr>
           <w:i/>
@@ -3761,6 +3906,7 @@
         </w:rPr>
         <w:t>B.xyz</w:t>
       </w:r>
+      <w:proofErr w:type="spellEnd"/>
       <w:r>
         <w:t xml:space="preserve"> “</w:t>
       </w:r>
@@ -3773,7 +3919,11 @@
         <w:t>Title</w:t>
       </w:r>
       <w:r>
-        <w:t>” (TD</w:t>
+        <w:t>” (</w:t>
+      </w:r>
+      <w:proofErr w:type="spellStart"/>
+      <w:r>
+        <w:t>TD</w:t>
       </w:r>
       <w:r>
         <w:rPr>
@@ -3781,6 +3931,7 @@
         </w:rPr>
         <w:t>nnnn</w:t>
       </w:r>
+      <w:proofErr w:type="spellEnd"/>
       <w:r>
         <w:t xml:space="preserve">) for </w:t>
       </w:r>
@@ -3866,6 +4017,7 @@
         </w:rPr>
         <w:t xml:space="preserve">&gt; </w:t>
       </w:r>
+      <w:proofErr w:type="spellStart"/>
       <w:r>
         <w:rPr>
           <w:i/>
@@ -3874,6 +4026,7 @@
         </w:rPr>
         <w:t>B.xyz</w:t>
       </w:r>
+      <w:proofErr w:type="spellEnd"/>
       <w:r>
         <w:t xml:space="preserve"> “</w:t>
       </w:r>
@@ -3886,7 +4039,11 @@
         <w:t>Title</w:t>
       </w:r>
       <w:r>
-        <w:t>” (TD</w:t>
+        <w:t>” (</w:t>
+      </w:r>
+      <w:proofErr w:type="spellStart"/>
+      <w:r>
+        <w:t>TD</w:t>
       </w:r>
       <w:r>
         <w:rPr>
@@ -3894,6 +4051,7 @@
         </w:rPr>
         <w:t>nnnn</w:t>
       </w:r>
+      <w:proofErr w:type="spellEnd"/>
       <w:r>
         <w:t xml:space="preserve">) </w:t>
       </w:r>
@@ -3945,6 +4103,7 @@
       <w:r>
         <w:t xml:space="preserve">&gt; </w:t>
       </w:r>
+      <w:proofErr w:type="spellStart"/>
       <w:r>
         <w:rPr>
           <w:i/>
@@ -3953,6 +4112,7 @@
         </w:rPr>
         <w:t>B.xyz</w:t>
       </w:r>
+      <w:proofErr w:type="spellEnd"/>
       <w:r>
         <w:t xml:space="preserve"> “</w:t>
       </w:r>
@@ -4053,6 +4213,7 @@
       <w:r>
         <w:t>(</w:t>
       </w:r>
+      <w:proofErr w:type="spellStart"/>
       <w:r>
         <w:t>TD</w:t>
       </w:r>
@@ -4062,6 +4223,7 @@
         </w:rPr>
         <w:t>nnnn</w:t>
       </w:r>
+      <w:proofErr w:type="spellEnd"/>
       <w:r>
         <w:t xml:space="preserve">) </w:t>
       </w:r>
@@ -4111,7 +4273,27 @@
           <w:iCs/>
           <w:highlight w:val="yellow"/>
         </w:rPr>
-        <w:t xml:space="preserve">list them and </w:t>
+        <w:t xml:space="preserve">list </w:t>
+      </w:r>
+      <w:proofErr w:type="gramStart"/>
+      <w:r>
+        <w:rPr>
+          <w:bCs/>
+          <w:i/>
+          <w:iCs/>
+          <w:highlight w:val="yellow"/>
+        </w:rPr>
+        <w:t>them</w:t>
+      </w:r>
+      <w:proofErr w:type="gramEnd"/>
+      <w:r>
+        <w:rPr>
+          <w:bCs/>
+          <w:i/>
+          <w:iCs/>
+          <w:highlight w:val="yellow"/>
+        </w:rPr>
+        <w:t xml:space="preserve"> and </w:t>
       </w:r>
       <w:r>
         <w:rPr>
@@ -4159,6 +4341,7 @@
       <w:bookmarkStart w:id="39" w:name="_Toc18837"/>
       <w:bookmarkStart w:id="40" w:name="_Toc15722"/>
       <w:r>
+        <w:lastRenderedPageBreak/>
         <w:t xml:space="preserve">Annex </w:t>
       </w:r>
       <w:r>
@@ -4180,12 +4363,14 @@
       <w:bookmarkEnd w:id="38"/>
       <w:bookmarkEnd w:id="39"/>
       <w:bookmarkEnd w:id="40"/>
+      <w:proofErr w:type="spellStart"/>
       <w:r>
         <w:rPr>
           <w:highlight w:val="yellow"/>
         </w:rPr>
         <w:t>B.xyz</w:t>
       </w:r>
+      <w:proofErr w:type="spellEnd"/>
       <w:r>
         <w:t xml:space="preserve"> "</w:t>
       </w:r>
@@ -4392,21 +4577,39 @@
                 <w:highlight w:val="yellow"/>
                 <w:lang w:val="fr-FR"/>
               </w:rPr>
-              <w:t xml:space="preserve">ITU-T B.xyz </w:t>
-            </w:r>
-            <w:r>
-              <w:rPr>
-                <w:lang w:val="fr-FR"/>
-              </w:rPr>
-              <w:t>"</w:t>
-            </w:r>
+              <w:t xml:space="preserve">ITU-T </w:t>
+            </w:r>
+            <w:proofErr w:type="spellStart"/>
             <w:r>
               <w:rPr>
                 <w:highlight w:val="yellow"/>
                 <w:lang w:val="fr-FR"/>
               </w:rPr>
+              <w:t>B.xyz</w:t>
+            </w:r>
+            <w:proofErr w:type="spellEnd"/>
+            <w:r>
+              <w:rPr>
+                <w:highlight w:val="yellow"/>
+                <w:lang w:val="fr-FR"/>
+              </w:rPr>
+              <w:t xml:space="preserve"> </w:t>
+            </w:r>
+            <w:r>
+              <w:rPr>
+                <w:lang w:val="fr-FR"/>
+              </w:rPr>
+              <w:t>"</w:t>
+            </w:r>
+            <w:proofErr w:type="spellStart"/>
+            <w:r>
+              <w:rPr>
+                <w:highlight w:val="yellow"/>
+                <w:lang w:val="fr-FR"/>
+              </w:rPr>
               <w:t>Title</w:t>
             </w:r>
+            <w:proofErr w:type="spellEnd"/>
             <w:r>
               <w:rPr>
                 <w:lang w:val="fr-FR"/>
@@ -4946,6 +5149,7 @@
         </w:rPr>
       </w:pPr>
       <w:r>
+        <w:lastRenderedPageBreak/>
         <w:t xml:space="preserve">Annex </w:t>
       </w:r>
       <w:r>
@@ -4970,12 +5174,14 @@
       <w:r>
         <w:t xml:space="preserve"> </w:t>
       </w:r>
+      <w:proofErr w:type="spellStart"/>
       <w:r>
         <w:rPr>
           <w:highlight w:val="yellow"/>
         </w:rPr>
         <w:t>B.xyz</w:t>
       </w:r>
+      <w:proofErr w:type="spellEnd"/>
       <w:r>
         <w:t xml:space="preserve"> "</w:t>
       </w:r>
@@ -5190,21 +5396,39 @@
                 <w:highlight w:val="yellow"/>
                 <w:lang w:val="fr-FR"/>
               </w:rPr>
-              <w:t xml:space="preserve">ITU-T B.xyz </w:t>
-            </w:r>
-            <w:r>
-              <w:rPr>
-                <w:lang w:val="fr-FR"/>
-              </w:rPr>
-              <w:t>"</w:t>
-            </w:r>
+              <w:t xml:space="preserve">ITU-T </w:t>
+            </w:r>
+            <w:proofErr w:type="spellStart"/>
             <w:r>
               <w:rPr>
                 <w:highlight w:val="yellow"/>
                 <w:lang w:val="fr-FR"/>
               </w:rPr>
+              <w:t>B.xyz</w:t>
+            </w:r>
+            <w:proofErr w:type="spellEnd"/>
+            <w:r>
+              <w:rPr>
+                <w:highlight w:val="yellow"/>
+                <w:lang w:val="fr-FR"/>
+              </w:rPr>
+              <w:t xml:space="preserve"> </w:t>
+            </w:r>
+            <w:r>
+              <w:rPr>
+                <w:lang w:val="fr-FR"/>
+              </w:rPr>
+              <w:t>"</w:t>
+            </w:r>
+            <w:proofErr w:type="spellStart"/>
+            <w:r>
+              <w:rPr>
+                <w:highlight w:val="yellow"/>
+                <w:lang w:val="fr-FR"/>
+              </w:rPr>
               <w:t>Title</w:t>
             </w:r>
+            <w:proofErr w:type="spellEnd"/>
             <w:r>
               <w:rPr>
                 <w:lang w:val="fr-FR"/>
@@ -5476,7 +5700,21 @@
               <w:rPr>
                 <w:szCs w:val="22"/>
               </w:rPr>
-              <w:t xml:space="preserve"> (defines the intent or object of the Recommendation and the aspects covered, thereby indicating the limits of its applicability):</w:t>
+              <w:t xml:space="preserve"> (</w:t>
+            </w:r>
+            <w:proofErr w:type="gramStart"/>
+            <w:r>
+              <w:rPr>
+                <w:szCs w:val="22"/>
+              </w:rPr>
+              <w:t>defines</w:t>
+            </w:r>
+            <w:proofErr w:type="gramEnd"/>
+            <w:r>
+              <w:rPr>
+                <w:szCs w:val="22"/>
+              </w:rPr>
+              <w:t xml:space="preserve"> the intent or object of the Recommendation and the aspects covered, thereby indicating the limits of its applicability):</w:t>
             </w:r>
           </w:p>
         </w:tc>
@@ -7630,6 +7868,7 @@
   <w:style w:type="character" w:default="1" w:styleId="DefaultParagraphFont">
     <w:name w:val="Default Paragraph Font"/>
     <w:uiPriority w:val="1"/>
+    <w:semiHidden/>
     <w:unhideWhenUsed/>
   </w:style>
   <w:style w:type="table" w:default="1" w:styleId="TableNormal">
@@ -10781,23 +11020,6 @@
 </file>
 
 <file path=customXml/item1.xml><?xml version="1.0" encoding="utf-8"?>
-<p:properties xmlns:p="http://schemas.microsoft.com/office/2006/metadata/properties" xmlns:xsi="http://www.w3.org/2001/XMLSchema-instance" xmlns:pc="http://schemas.microsoft.com/office/infopath/2007/PartnerControls">
-  <documentManagement>
-    <Comment xmlns="1238c2fb-f919-419c-a17c-617fee3c8b80" xsi:nil="true"/>
-  </documentManagement>
-</p:properties>
-</file>
-
-<file path=customXml/item2.xml><?xml version="1.0" encoding="utf-8"?>
-<?mso-contentType ?>
-<FormTemplates xmlns="http://schemas.microsoft.com/sharepoint/v3/contenttype/forms">
-  <Display>DocumentLibraryForm</Display>
-  <Edit>DocumentLibraryForm</Edit>
-  <New>DocumentLibraryForm</New>
-</FormTemplates>
-</file>
-
-<file path=customXml/item3.xml><?xml version="1.0" encoding="utf-8"?>
 <ct:contentTypeSchema xmlns:ct="http://schemas.microsoft.com/office/2006/metadata/contentType" xmlns:ma="http://schemas.microsoft.com/office/2006/metadata/properties/metaAttributes" ct:_="" ma:_="" ma:contentTypeName="Document" ma:contentTypeID="0x010100DD41769929400247A482A6B8D8C3D7A8" ma:contentTypeVersion="13" ma:contentTypeDescription="Create a new document." ma:contentTypeScope="" ma:versionID="e830e95c80d01d3c77f9c8d76986a6e8">
   <xsd:schema xmlns:xsd="http://www.w3.org/2001/XMLSchema" xmlns:xs="http://www.w3.org/2001/XMLSchema" xmlns:p="http://schemas.microsoft.com/office/2006/metadata/properties" xmlns:ns2="1238c2fb-f919-419c-a17c-617fee3c8b80" xmlns:ns3="fb0eb7e9-6560-4c49-b26e-dd8179726d23" targetNamespace="http://schemas.microsoft.com/office/2006/metadata/properties" ma:root="true" ma:fieldsID="80e8854e3f0d6c79f468e007b42a6179" ns2:_="" ns3:_="">
     <xsd:import namespace="1238c2fb-f919-419c-a17c-617fee3c8b80"/>
@@ -11022,25 +11244,24 @@
 </ct:contentTypeSchema>
 </file>
 
-<file path=customXml/itemProps1.xml><?xml version="1.0" encoding="utf-8"?>
-<ds:datastoreItem xmlns:ds="http://schemas.openxmlformats.org/officeDocument/2006/customXml" ds:itemID="{EF8523CC-DEB2-463D-9A27-DF0B8D2CAEC3}">
-  <ds:schemaRefs>
-    <ds:schemaRef ds:uri="http://schemas.microsoft.com/office/2006/metadata/properties"/>
-    <ds:schemaRef ds:uri="http://schemas.microsoft.com/office/infopath/2007/PartnerControls"/>
-    <ds:schemaRef ds:uri="1238c2fb-f919-419c-a17c-617fee3c8b80"/>
-  </ds:schemaRefs>
-</ds:datastoreItem>
+<file path=customXml/item2.xml><?xml version="1.0" encoding="utf-8"?>
+<?mso-contentType ?>
+<FormTemplates xmlns="http://schemas.microsoft.com/sharepoint/v3/contenttype/forms">
+  <Display>DocumentLibraryForm</Display>
+  <Edit>DocumentLibraryForm</Edit>
+  <New>DocumentLibraryForm</New>
+</FormTemplates>
 </file>
 
-<file path=customXml/itemProps2.xml><?xml version="1.0" encoding="utf-8"?>
-<ds:datastoreItem xmlns:ds="http://schemas.openxmlformats.org/officeDocument/2006/customXml" ds:itemID="{33751D69-C054-4D4D-81C3-C6AE3340C6F4}">
-  <ds:schemaRefs>
-    <ds:schemaRef ds:uri="http://schemas.microsoft.com/sharepoint/v3/contenttype/forms"/>
-  </ds:schemaRefs>
-</ds:datastoreItem>
+<file path=customXml/item3.xml><?xml version="1.0" encoding="utf-8"?>
+<p:properties xmlns:p="http://schemas.microsoft.com/office/2006/metadata/properties" xmlns:xsi="http://www.w3.org/2001/XMLSchema-instance" xmlns:pc="http://schemas.microsoft.com/office/infopath/2007/PartnerControls">
+  <documentManagement>
+    <Comment xmlns="1238c2fb-f919-419c-a17c-617fee3c8b80" xsi:nil="true"/>
+  </documentManagement>
+</p:properties>
 </file>
 
-<file path=customXml/itemProps3.xml><?xml version="1.0" encoding="utf-8"?>
+<file path=customXml/itemProps1.xml><?xml version="1.0" encoding="utf-8"?>
 <ds:datastoreItem xmlns:ds="http://schemas.openxmlformats.org/officeDocument/2006/customXml" ds:itemID="{150D8ED5-550D-471F-9EED-2DCD1E0E442A}">
   <ds:schemaRefs>
     <ds:schemaRef ds:uri="http://schemas.microsoft.com/office/2006/metadata/contentType"/>
@@ -11057,4 +11278,22 @@
     <ds:schemaRef ds:uri="http://schemas.microsoft.com/internal/obd"/>
   </ds:schemaRefs>
 </ds:datastoreItem>
+</file>
+
+<file path=customXml/itemProps2.xml><?xml version="1.0" encoding="utf-8"?>
+<ds:datastoreItem xmlns:ds="http://schemas.openxmlformats.org/officeDocument/2006/customXml" ds:itemID="{33751D69-C054-4D4D-81C3-C6AE3340C6F4}">
+  <ds:schemaRefs>
+    <ds:schemaRef ds:uri="http://schemas.microsoft.com/sharepoint/v3/contenttype/forms"/>
+  </ds:schemaRefs>
+</ds:datastoreItem>
+</file>
+
+<file path=customXml/itemProps3.xml><?xml version="1.0" encoding="utf-8"?>
+<ds:datastoreItem xmlns:ds="http://schemas.openxmlformats.org/officeDocument/2006/customXml" ds:itemID="{EF8523CC-DEB2-463D-9A27-DF0B8D2CAEC3}">
+  <ds:schemaRefs>
+    <ds:schemaRef ds:uri="http://schemas.microsoft.com/office/2006/metadata/properties"/>
+    <ds:schemaRef ds:uri="http://schemas.microsoft.com/office/infopath/2007/PartnerControls"/>
+    <ds:schemaRef ds:uri="1238c2fb-f919-419c-a17c-617fee3c8b80"/>
+  </ds:schemaRefs>
+</ds:datastoreItem>
 </file>
</xml_diff>